<commit_message>
+ add final .pdf .docx .pptx
</commit_message>
<xml_diff>
--- a/train-validate-test-repeat-vitmav45-beszamolo.docx
+++ b/train-validate-test-repeat-vitmav45-beszamolo.docx
@@ -19,12 +19,12 @@
           <wp:inline distB="114300" distT="114300" distL="114300" distR="114300">
             <wp:extent cx="3776500" cy="1062652"/>
             <wp:effectExtent b="0" l="0" r="0" t="0"/>
-            <wp:docPr id="2" name="image03.png"/>
+            <wp:docPr id="4" name="image07.png"/>
             <a:graphic>
               <a:graphicData uri="http://schemas.openxmlformats.org/drawingml/2006/picture">
                 <pic:pic>
                   <pic:nvPicPr>
-                    <pic:cNvPr id="0" name="image03.png"/>
+                    <pic:cNvPr id="0" name="image07.png"/>
                     <pic:cNvPicPr preferRelativeResize="0"/>
                   </pic:nvPicPr>
                   <pic:blipFill>
@@ -248,7 +248,7 @@
     <w:p>
       <w:pPr>
         <w:pStyle w:val="Heading1"/>
-        <w:spacing w:after="240" w:before="560" w:lineRule="auto"/>
+        <w:spacing w:after="160" w:before="360" w:lineRule="auto"/>
         <w:contextualSpacing w:val="0"/>
         <w:jc w:val="center"/>
       </w:pPr>
@@ -269,7 +269,7 @@
     </w:p>
     <w:p>
       <w:pPr>
-        <w:spacing w:line="360" w:lineRule="auto"/>
+        <w:spacing w:line="288" w:lineRule="auto"/>
         <w:contextualSpacing w:val="0"/>
         <w:jc w:val="both"/>
       </w:pPr>
@@ -288,7 +288,7 @@
     <w:p>
       <w:pPr>
         <w:pStyle w:val="Heading1"/>
-        <w:spacing w:after="240" w:before="560" w:lineRule="auto"/>
+        <w:spacing w:after="160" w:before="360" w:lineRule="auto"/>
         <w:contextualSpacing w:val="0"/>
         <w:jc w:val="center"/>
       </w:pPr>
@@ -309,7 +309,7 @@
     </w:p>
     <w:p>
       <w:pPr>
-        <w:spacing w:line="360" w:lineRule="auto"/>
+        <w:spacing w:line="288" w:lineRule="auto"/>
         <w:contextualSpacing w:val="0"/>
         <w:jc w:val="both"/>
       </w:pPr>
@@ -328,7 +328,7 @@
     <w:p>
       <w:pPr>
         <w:pStyle w:val="Heading1"/>
-        <w:spacing w:after="240" w:before="560" w:lineRule="auto"/>
+        <w:spacing w:after="160" w:before="360" w:lineRule="auto"/>
         <w:contextualSpacing w:val="0"/>
       </w:pPr>
       <w:bookmarkStart w:colFirst="0" w:colLast="0" w:name="_2vqzlaj27aou" w:id="9"/>
@@ -343,7 +343,7 @@
     </w:p>
     <w:p>
       <w:pPr>
-        <w:spacing w:after="80" w:before="0" w:line="360" w:lineRule="auto"/>
+        <w:spacing w:after="80" w:before="0" w:line="288" w:lineRule="auto"/>
         <w:contextualSpacing w:val="0"/>
         <w:jc w:val="both"/>
       </w:pPr>
@@ -361,7 +361,7 @@
     </w:p>
     <w:p>
       <w:pPr>
-        <w:spacing w:line="360" w:lineRule="auto"/>
+        <w:spacing w:line="288" w:lineRule="auto"/>
         <w:contextualSpacing w:val="0"/>
         <w:jc w:val="both"/>
       </w:pPr>
@@ -392,7 +392,7 @@
     <w:p>
       <w:pPr>
         <w:pStyle w:val="Heading1"/>
-        <w:spacing w:after="240" w:before="560" w:lineRule="auto"/>
+        <w:spacing w:after="160" w:before="360" w:lineRule="auto"/>
         <w:contextualSpacing w:val="0"/>
       </w:pPr>
       <w:bookmarkStart w:colFirst="0" w:colLast="0" w:name="_tada7ns509ao" w:id="10"/>
@@ -408,9 +408,10 @@
     <w:p>
       <w:pPr>
         <w:pStyle w:val="Heading2"/>
-        <w:spacing w:after="80" w:before="360" w:line="360" w:lineRule="auto"/>
-        <w:contextualSpacing w:val="0"/>
-        <w:jc w:val="both"/>
+        <w:spacing w:after="80" w:before="240" w:line="276" w:lineRule="auto"/>
+        <w:contextualSpacing w:val="0"/>
+        <w:jc w:val="both"/>
+        <w:rPr/>
       </w:pPr>
       <w:bookmarkStart w:colFirst="0" w:colLast="0" w:name="_u5i3skwiqjth" w:id="11"/>
       <w:bookmarkEnd w:id="11"/>
@@ -424,7 +425,7 @@
     </w:p>
     <w:p>
       <w:pPr>
-        <w:spacing w:line="360" w:lineRule="auto"/>
+        <w:spacing w:line="288" w:lineRule="auto"/>
         <w:contextualSpacing w:val="0"/>
         <w:jc w:val="both"/>
       </w:pPr>
@@ -460,7 +461,7 @@
     <w:p>
       <w:pPr>
         <w:pStyle w:val="Heading2"/>
-        <w:spacing w:after="80" w:before="360" w:line="360" w:lineRule="auto"/>
+        <w:spacing w:after="80" w:before="240" w:line="276" w:lineRule="auto"/>
         <w:contextualSpacing w:val="0"/>
         <w:jc w:val="both"/>
       </w:pPr>
@@ -476,7 +477,7 @@
     </w:p>
     <w:p>
       <w:pPr>
-        <w:spacing w:line="360" w:lineRule="auto"/>
+        <w:spacing w:line="288" w:lineRule="auto"/>
         <w:contextualSpacing w:val="0"/>
         <w:jc w:val="both"/>
       </w:pPr>
@@ -512,7 +513,7 @@
     <w:p>
       <w:pPr>
         <w:pStyle w:val="Heading2"/>
-        <w:spacing w:after="80" w:before="360" w:line="360" w:lineRule="auto"/>
+        <w:spacing w:after="80" w:before="240" w:line="276" w:lineRule="auto"/>
         <w:contextualSpacing w:val="0"/>
         <w:jc w:val="both"/>
       </w:pPr>
@@ -528,7 +529,7 @@
     </w:p>
     <w:p>
       <w:pPr>
-        <w:spacing w:line="360" w:lineRule="auto"/>
+        <w:spacing w:line="288" w:lineRule="auto"/>
         <w:contextualSpacing w:val="0"/>
         <w:jc w:val="both"/>
       </w:pPr>
@@ -564,7 +565,7 @@
     <w:p>
       <w:pPr>
         <w:pStyle w:val="Heading1"/>
-        <w:spacing w:after="240" w:before="560" w:lineRule="auto"/>
+        <w:spacing w:after="160" w:before="360" w:lineRule="auto"/>
         <w:contextualSpacing w:val="0"/>
       </w:pPr>
       <w:bookmarkStart w:colFirst="0" w:colLast="0" w:name="_wafcy3d3l7y8" w:id="14"/>
@@ -580,7 +581,7 @@
     <w:p>
       <w:pPr>
         <w:pStyle w:val="Heading2"/>
-        <w:spacing w:after="240" w:before="240" w:lineRule="auto"/>
+        <w:spacing w:after="160" w:before="360" w:lineRule="auto"/>
         <w:contextualSpacing w:val="0"/>
       </w:pPr>
       <w:bookmarkStart w:colFirst="0" w:colLast="0" w:name="_qnqqd185nmb8" w:id="15"/>
@@ -594,7 +595,7 @@
     </w:p>
     <w:p>
       <w:pPr>
-        <w:spacing w:line="360" w:lineRule="auto"/>
+        <w:spacing w:line="288" w:lineRule="auto"/>
         <w:contextualSpacing w:val="0"/>
         <w:jc w:val="both"/>
       </w:pPr>
@@ -641,7 +642,7 @@
     <w:p>
       <w:pPr>
         <w:pStyle w:val="Heading2"/>
-        <w:spacing w:after="240" w:before="560" w:lineRule="auto"/>
+        <w:spacing w:after="160" w:before="360" w:lineRule="auto"/>
         <w:contextualSpacing w:val="0"/>
       </w:pPr>
       <w:bookmarkStart w:colFirst="0" w:colLast="0" w:name="_wdeetwrvv0oy" w:id="16"/>
@@ -655,7 +656,7 @@
     </w:p>
     <w:p>
       <w:pPr>
-        <w:spacing w:before="80" w:line="360" w:lineRule="auto"/>
+        <w:spacing w:before="80" w:line="288" w:lineRule="auto"/>
         <w:ind w:left="0" w:firstLine="0"/>
         <w:contextualSpacing w:val="0"/>
         <w:jc w:val="both"/>
@@ -687,7 +688,7 @@
     </w:p>
     <w:p>
       <w:pPr>
-        <w:spacing w:before="80" w:line="360" w:lineRule="auto"/>
+        <w:spacing w:before="80" w:line="288" w:lineRule="auto"/>
         <w:ind w:left="0" w:firstLine="0"/>
         <w:contextualSpacing w:val="0"/>
         <w:jc w:val="both"/>
@@ -734,40 +735,26 @@
         <w:rPr>
           <w:rtl w:val="0"/>
         </w:rPr>
-        <w:t xml:space="preserve">ra jellemző apró részleteket. Ezen információk felhasználása érdekében, a modellben található </w:t>
-      </w:r>
-      <w:r>
-        <w:rPr>
-          <w:i w:val="1"/>
-          <w:rtl w:val="0"/>
-        </w:rPr>
-        <w:t xml:space="preserve">merge </w:t>
-      </w:r>
-      <w:r>
-        <w:rPr>
-          <w:rtl w:val="0"/>
-        </w:rPr>
-        <w:t xml:space="preserve">pontokat előrekötöttük az osztályozást végző fully-connected rétegbe, ezzel javítva a hálózat pontosságán. Ezen pontok szolgálnak bottleneck-ként az Inception-ben, ezért feltételeztük, hogy ezekben a rétegekben akkumulálódik a stílusinformáció.</w:t>
-      </w:r>
-    </w:p>
-    <w:p>
-      <w:pPr>
-        <w:spacing w:before="80" w:line="276" w:lineRule="auto"/>
-        <w:ind w:left="0" w:firstLine="0"/>
+        <w:t xml:space="preserve">ra jellemző apró részleteket.</w:t>
+      </w:r>
+    </w:p>
+    <w:p>
+      <w:pPr>
+        <w:spacing w:before="80" w:lineRule="auto"/>
         <w:contextualSpacing w:val="0"/>
         <w:jc w:val="center"/>
       </w:pPr>
       <w:r>
         <w:drawing>
           <wp:inline distB="19050" distT="19050" distL="19050" distR="19050">
-            <wp:extent cx="4644743" cy="3201988"/>
+            <wp:extent cx="3919178" cy="2697163"/>
             <wp:effectExtent b="0" l="0" r="0" t="0"/>
-            <wp:docPr id="1" name="image01.png"/>
+            <wp:docPr id="2" name="image03.png"/>
             <a:graphic>
               <a:graphicData uri="http://schemas.openxmlformats.org/drawingml/2006/picture">
                 <pic:pic>
                   <pic:nvPicPr>
-                    <pic:cNvPr id="0" name="image01.png"/>
+                    <pic:cNvPr id="0" name="image03.png"/>
                     <pic:cNvPicPr preferRelativeResize="0"/>
                   </pic:nvPicPr>
                   <pic:blipFill>
@@ -780,7 +767,7 @@
                   <pic:spPr>
                     <a:xfrm>
                       <a:off x="0" y="0"/>
-                      <a:ext cx="4644743" cy="3201988"/>
+                      <a:ext cx="3919178" cy="2697163"/>
                     </a:xfrm>
                     <a:prstGeom prst="rect"/>
                     <a:ln/>
@@ -799,8 +786,6 @@
     </w:p>
     <w:p>
       <w:pPr>
-        <w:spacing w:before="0" w:line="276" w:lineRule="auto"/>
-        <w:ind w:left="0" w:firstLine="0"/>
         <w:contextualSpacing w:val="0"/>
         <w:jc w:val="center"/>
       </w:pPr>
@@ -820,8 +805,40 @@
     </w:p>
     <w:p>
       <w:pPr>
+        <w:spacing w:before="80" w:line="288" w:lineRule="auto"/>
+        <w:ind w:left="0" w:firstLine="0"/>
+        <w:contextualSpacing w:val="0"/>
+        <w:jc w:val="both"/>
+      </w:pPr>
+      <w:r>
+        <w:rPr>
+          <w:rtl w:val="0"/>
+        </w:rPr>
+        <w:t xml:space="preserve">Ezen információk felhasználása érdekében, a modellben található </w:t>
+      </w:r>
+      <w:r>
+        <w:rPr>
+          <w:i w:val="1"/>
+          <w:rtl w:val="0"/>
+        </w:rPr>
+        <w:t xml:space="preserve">merge </w:t>
+      </w:r>
+      <w:r>
+        <w:rPr>
+          <w:rtl w:val="0"/>
+        </w:rPr>
+        <w:t xml:space="preserve">pontokat előrekötöttük az osztályozást végző fully-connected rétegbe, ezzel javítva a hálózat pontosságán. Ezen pontok szolgálnak bottleneck-ként az Inception-ben, ezért feltételeztük, hogy ezekben a rétegekben akkumulálódik a stílusinformáció.</w:t>
+      </w:r>
+      <w:r>
+        <w:rPr>
+          <w:rtl w:val="0"/>
+        </w:rPr>
+      </w:r>
+    </w:p>
+    <w:p>
+      <w:pPr>
         <w:pStyle w:val="Heading2"/>
-        <w:spacing w:after="240" w:before="560" w:lineRule="auto"/>
+        <w:spacing w:after="160" w:before="360" w:lineRule="auto"/>
         <w:contextualSpacing w:val="0"/>
       </w:pPr>
       <w:bookmarkStart w:colFirst="0" w:colLast="0" w:name="_z8bglg6m7ycp" w:id="17"/>
@@ -835,7 +852,7 @@
     </w:p>
     <w:p>
       <w:pPr>
-        <w:spacing w:before="80" w:line="360" w:lineRule="auto"/>
+        <w:spacing w:before="80" w:line="288" w:lineRule="auto"/>
         <w:contextualSpacing w:val="0"/>
         <w:jc w:val="both"/>
       </w:pPr>
@@ -848,7 +865,7 @@
     </w:p>
     <w:p>
       <w:pPr>
-        <w:spacing w:after="200" w:before="0" w:line="360" w:lineRule="auto"/>
+        <w:spacing w:after="200" w:before="0" w:line="288" w:lineRule="auto"/>
         <w:contextualSpacing w:val="0"/>
         <w:jc w:val="both"/>
       </w:pPr>
@@ -870,7 +887,109 @@
     </w:p>
     <w:p>
       <w:pPr>
-        <w:spacing w:line="360" w:lineRule="auto"/>
+        <w:spacing w:line="240" w:lineRule="auto"/>
+        <w:contextualSpacing w:val="0"/>
+        <w:jc w:val="center"/>
+      </w:pPr>
+      <w:r>
+        <w:drawing>
+          <wp:inline distB="114300" distT="114300" distL="114300" distR="114300">
+            <wp:extent cx="2782725" cy="2314253"/>
+            <wp:effectExtent b="0" l="0" r="0" t="0"/>
+            <wp:docPr id="1" name="image02.png" title="Chart"/>
+            <a:graphic>
+              <a:graphicData uri="http://schemas.openxmlformats.org/drawingml/2006/picture">
+                <pic:pic>
+                  <pic:nvPicPr>
+                    <pic:cNvPr id="0" name="image02.png" title="Chart"/>
+                    <pic:cNvPicPr preferRelativeResize="0"/>
+                  </pic:nvPicPr>
+                  <pic:blipFill>
+                    <a:blip r:embed="rId8"/>
+                    <a:srcRect b="0" l="10465" r="14534" t="0"/>
+                    <a:stretch>
+                      <a:fillRect/>
+                    </a:stretch>
+                  </pic:blipFill>
+                  <pic:spPr>
+                    <a:xfrm>
+                      <a:off x="0" y="0"/>
+                      <a:ext cx="2782725" cy="2314253"/>
+                    </a:xfrm>
+                    <a:prstGeom prst="rect"/>
+                    <a:ln/>
+                  </pic:spPr>
+                </pic:pic>
+              </a:graphicData>
+            </a:graphic>
+          </wp:inline>
+        </w:drawing>
+      </w:r>
+      <w:r>
+        <w:drawing>
+          <wp:inline distB="114300" distT="114300" distL="114300" distR="114300">
+            <wp:extent cx="2832263" cy="2298788"/>
+            <wp:effectExtent b="0" l="0" r="0" t="0"/>
+            <wp:docPr id="3" name="image05.png" title="Chart"/>
+            <a:graphic>
+              <a:graphicData uri="http://schemas.openxmlformats.org/drawingml/2006/picture">
+                <pic:pic>
+                  <pic:nvPicPr>
+                    <pic:cNvPr id="0" name="image05.png" title="Chart"/>
+                    <pic:cNvPicPr preferRelativeResize="0"/>
+                  </pic:nvPicPr>
+                  <pic:blipFill>
+                    <a:blip r:embed="rId9"/>
+                    <a:srcRect b="0" l="10299" r="13289" t="0"/>
+                    <a:stretch>
+                      <a:fillRect/>
+                    </a:stretch>
+                  </pic:blipFill>
+                  <pic:spPr>
+                    <a:xfrm>
+                      <a:off x="0" y="0"/>
+                      <a:ext cx="2832263" cy="2298788"/>
+                    </a:xfrm>
+                    <a:prstGeom prst="rect"/>
+                    <a:ln/>
+                  </pic:spPr>
+                </pic:pic>
+              </a:graphicData>
+            </a:graphic>
+          </wp:inline>
+        </w:drawing>
+      </w:r>
+      <w:r>
+        <w:rPr>
+          <w:rtl w:val="0"/>
+        </w:rPr>
+      </w:r>
+    </w:p>
+    <w:p>
+      <w:pPr>
+        <w:spacing w:after="240" w:before="0" w:line="240" w:lineRule="auto"/>
+        <w:contextualSpacing w:val="0"/>
+        <w:jc w:val="center"/>
+      </w:pPr>
+      <w:r>
+        <w:rPr>
+          <w:sz w:val="20"/>
+          <w:szCs w:val="20"/>
+          <w:rtl w:val="0"/>
+        </w:rPr>
+        <w:t xml:space="preserve">Végső tanítás görbéi</w:t>
+        <w:br w:type="textWrapping"/>
+        <w:t xml:space="preserve">(3 db Dense: 1024, 3 db Dropout: 0.7, Batch: 32, ADAM + SGD)</w:t>
+      </w:r>
+      <w:r>
+        <w:rPr>
+          <w:rtl w:val="0"/>
+        </w:rPr>
+      </w:r>
+    </w:p>
+    <w:p>
+      <w:pPr>
+        <w:spacing w:line="288" w:lineRule="auto"/>
         <w:contextualSpacing w:val="0"/>
         <w:jc w:val="both"/>
       </w:pPr>
@@ -884,7 +1003,7 @@
     <w:p>
       <w:pPr>
         <w:pStyle w:val="Heading2"/>
-        <w:spacing w:after="240" w:before="560" w:lineRule="auto"/>
+        <w:spacing w:after="160" w:before="360" w:lineRule="auto"/>
         <w:contextualSpacing w:val="0"/>
       </w:pPr>
       <w:bookmarkStart w:colFirst="0" w:colLast="0" w:name="_ql9lictob3by" w:id="18"/>
@@ -898,7 +1017,7 @@
     </w:p>
     <w:p>
       <w:pPr>
-        <w:spacing w:line="360" w:lineRule="auto"/>
+        <w:spacing w:line="288" w:lineRule="auto"/>
         <w:contextualSpacing w:val="0"/>
         <w:jc w:val="both"/>
       </w:pPr>
@@ -908,19 +1027,14 @@
         </w:rPr>
         <w:t xml:space="preserve">A képeket egyelőre úgy teszteltük, hogy kiválogattunk a festményeket annak a 10 festőnek a képeiből, akiken a tanítást végeztük. Majd a kiválasztott képeket kétfelé szedtük, egy olyan részhalmazra, amelyek benne voltak a tanítóhalmazban, és egy másik részhalmazra, melyben kizárólag teszt képek szerepeltek, melyeket a hálózat egyáltalán nem látott. Ezeket a képeket végigengedtük a hálón, majd feljegyeztük az eredményeket. A háló képes volt az “ismeretlen” képeket meglepően jól összekapcsolni az azt festő személlyel.</w:t>
       </w:r>
-      <w:r>
-        <w:rPr>
-          <w:rtl w:val="0"/>
-        </w:rPr>
-      </w:r>
     </w:p>
     <w:p>
       <w:pPr>
         <w:pStyle w:val="Heading2"/>
-        <w:spacing w:after="240" w:before="360" w:lineRule="auto"/>
-        <w:contextualSpacing w:val="0"/>
-      </w:pPr>
-      <w:bookmarkStart w:colFirst="0" w:colLast="0" w:name="_bm7cv4rb6xkx" w:id="19"/>
+        <w:spacing w:after="160" w:before="360" w:lineRule="auto"/>
+        <w:contextualSpacing w:val="0"/>
+      </w:pPr>
+      <w:bookmarkStart w:colFirst="0" w:colLast="0" w:name="_dw09ou9eiipo" w:id="19"/>
       <w:bookmarkEnd w:id="19"/>
       <w:r>
         <w:rPr>
@@ -931,7 +1045,7 @@
     </w:p>
     <w:p>
       <w:pPr>
-        <w:spacing w:after="200" w:line="360" w:lineRule="auto"/>
+        <w:spacing w:after="200" w:line="288" w:lineRule="auto"/>
         <w:contextualSpacing w:val="0"/>
         <w:jc w:val="both"/>
       </w:pPr>
@@ -944,7 +1058,7 @@
     </w:p>
     <w:p>
       <w:pPr>
-        <w:spacing w:after="200" w:line="360" w:lineRule="auto"/>
+        <w:spacing w:after="200" w:line="288" w:lineRule="auto"/>
         <w:contextualSpacing w:val="0"/>
         <w:jc w:val="both"/>
       </w:pPr>
@@ -957,7 +1071,7 @@
     </w:p>
     <w:p>
       <w:pPr>
-        <w:spacing w:line="360" w:lineRule="auto"/>
+        <w:spacing w:line="288" w:lineRule="auto"/>
         <w:contextualSpacing w:val="0"/>
         <w:jc w:val="both"/>
       </w:pPr>
@@ -970,7 +1084,7 @@
     </w:p>
     <w:p>
       <w:pPr>
-        <w:spacing w:line="360" w:lineRule="auto"/>
+        <w:spacing w:line="276" w:lineRule="auto"/>
         <w:contextualSpacing w:val="0"/>
         <w:jc w:val="center"/>
       </w:pPr>
@@ -979,16 +1093,16 @@
           <wp:inline distB="19050" distT="19050" distL="19050" distR="19050">
             <wp:extent cx="5418681" cy="2184797"/>
             <wp:effectExtent b="0" l="0" r="0" t="0"/>
-            <wp:docPr id="3" name="image05.png"/>
+            <wp:docPr id="5" name="image09.png"/>
             <a:graphic>
               <a:graphicData uri="http://schemas.openxmlformats.org/drawingml/2006/picture">
                 <pic:pic>
                   <pic:nvPicPr>
-                    <pic:cNvPr id="0" name="image05.png"/>
+                    <pic:cNvPr id="0" name="image09.png"/>
                     <pic:cNvPicPr preferRelativeResize="0"/>
                   </pic:nvPicPr>
                   <pic:blipFill>
-                    <a:blip r:embed="rId8"/>
+                    <a:blip r:embed="rId10"/>
                     <a:srcRect b="17161" l="0" r="0" t="16971"/>
                     <a:stretch>
                       <a:fillRect/>
@@ -1037,7 +1151,7 @@
     <w:p>
       <w:pPr>
         <w:pStyle w:val="Heading2"/>
-        <w:spacing w:after="240" w:before="560" w:lineRule="auto"/>
+        <w:spacing w:after="160" w:before="360" w:lineRule="auto"/>
         <w:contextualSpacing w:val="0"/>
       </w:pPr>
       <w:bookmarkStart w:colFirst="0" w:colLast="0" w:name="_dy2iclrk2ce" w:id="20"/>
@@ -1078,7 +1192,7 @@
     </w:p>
     <w:p>
       <w:pPr>
-        <w:spacing w:line="360" w:lineRule="auto"/>
+        <w:spacing w:line="288" w:lineRule="auto"/>
         <w:ind w:left="720" w:firstLine="0"/>
         <w:contextualSpacing w:val="0"/>
         <w:jc w:val="both"/>
@@ -1132,7 +1246,7 @@
     </w:p>
     <w:p>
       <w:pPr>
-        <w:spacing w:line="360" w:lineRule="auto"/>
+        <w:spacing w:line="288" w:lineRule="auto"/>
         <w:ind w:left="720" w:firstLine="0"/>
         <w:contextualSpacing w:val="0"/>
         <w:jc w:val="both"/>
@@ -1184,7 +1298,7 @@
     </w:p>
     <w:p>
       <w:pPr>
-        <w:spacing w:line="360" w:lineRule="auto"/>
+        <w:spacing w:line="288" w:lineRule="auto"/>
         <w:ind w:left="720" w:firstLine="0"/>
         <w:contextualSpacing w:val="0"/>
         <w:jc w:val="both"/>
@@ -1221,7 +1335,7 @@
     <w:p>
       <w:pPr>
         <w:pStyle w:val="Heading1"/>
-        <w:spacing w:after="240" w:before="560" w:lineRule="auto"/>
+        <w:spacing w:after="160" w:before="360" w:lineRule="auto"/>
         <w:contextualSpacing w:val="0"/>
       </w:pPr>
       <w:bookmarkStart w:colFirst="0" w:colLast="0" w:name="_8tkpou7u8gma" w:id="24"/>
@@ -1236,752 +1350,1425 @@
     </w:p>
     <w:p>
       <w:pPr>
+        <w:spacing w:after="200" w:before="200" w:line="288" w:lineRule="auto"/>
+        <w:contextualSpacing w:val="0"/>
+        <w:jc w:val="both"/>
+      </w:pPr>
+      <w:r>
+        <w:rPr>
+          <w:rtl w:val="0"/>
+        </w:rPr>
+        <w:t xml:space="preserve">A hálózat bottleneckjeinek felhasználása, mint kivezetési pont egy intuitív megoldás, de közel sem biztos, hogy optimális. A háló belső szerkezetének mélyebb tanulmányozása után levont következtetések után esetleg másik kivezetési pontok alkalmazása lehet, hogy jobb eredmény biztosít.</w:t>
+      </w:r>
+    </w:p>
+    <w:p>
+      <w:pPr>
+        <w:spacing w:after="200" w:before="200" w:line="288" w:lineRule="auto"/>
+        <w:contextualSpacing w:val="0"/>
+        <w:jc w:val="both"/>
+      </w:pPr>
+      <w:r>
+        <w:rPr>
+          <w:rtl w:val="0"/>
+        </w:rPr>
+        <w:t xml:space="preserve">Az Inception V3 további tanulmányozásával párhuzamba állítva a VGG16 style-transferben használt rétegeivel felfedezhetünk megfeleltetéseket, amik segítségével a képszintézist végző hálózat architeúráját lecserélhetjük Inception V3-ra a mostani VGG-ről vagy ha nem találunk megfeleltetést, akkor később az egyszerűbb AlexNet-re.</w:t>
+      </w:r>
+    </w:p>
+    <w:p>
+      <w:pPr>
+        <w:spacing w:after="200" w:before="200" w:line="288" w:lineRule="auto"/>
+        <w:contextualSpacing w:val="0"/>
+        <w:jc w:val="both"/>
+      </w:pPr>
+      <w:r>
+        <w:rPr>
+          <w:rtl w:val="0"/>
+        </w:rPr>
+        <w:t xml:space="preserve">A tanítást megismételhetjük más tanító és validációs halmazzal, illetve a speciális esetek manuális vizsgálatával pontosíthatunk az eredményeken</w:t>
+      </w:r>
+      <w:r>
+        <w:rPr>
+          <w:rtl w:val="0"/>
+        </w:rPr>
+        <w:t xml:space="preserve">.</w:t>
+      </w:r>
+      <w:r>
+        <w:rPr>
+          <w:rtl w:val="0"/>
+        </w:rPr>
+      </w:r>
+    </w:p>
+    <w:p>
+      <w:pPr>
+        <w:pStyle w:val="Heading1"/>
+        <w:spacing w:after="160" w:before="360" w:lineRule="auto"/>
+        <w:contextualSpacing w:val="0"/>
+      </w:pPr>
+      <w:bookmarkStart w:colFirst="0" w:colLast="0" w:name="_exq8yfz2jred" w:id="25"/>
+      <w:bookmarkEnd w:id="25"/>
+      <w:r>
+        <w:rPr>
+          <w:b w:val="1"/>
+          <w:rtl w:val="0"/>
+        </w:rPr>
+        <w:t xml:space="preserve">Összefoglalás</w:t>
+      </w:r>
+      <w:r>
+        <w:rPr>
+          <w:rtl w:val="0"/>
+        </w:rPr>
+      </w:r>
+    </w:p>
+    <w:p>
+      <w:pPr>
+        <w:spacing w:after="200" w:line="288" w:lineRule="auto"/>
+        <w:contextualSpacing w:val="0"/>
+        <w:jc w:val="both"/>
+      </w:pPr>
+      <w:r>
+        <w:rPr>
+          <w:rtl w:val="0"/>
+        </w:rPr>
+        <w:t xml:space="preserve">A projekt során kitűzött célunk volt, hogy ne csak a Kaggle-ön található alapfeladatot oldjuk meg, hanem azt kibővítve egy komplexebb problémát implementáljunk. Ehhez szükséges volt, hogy mindenképpen valamely minőségi újdonságtartalmat is adjunk hozzá a már elérhető megoldásokhoz. Az alapfeladatot, amely két festmény eredetét hasonlítja össze, átfogalmaztuk egy általánosabb, a festő stílusának felismerése köré összpontosuló problémára, amellyel elértük a célunk, hiszen ez egy összetettebb problémakör, mint az eredeti Kaggle-ös. Ezt a feladatrészt teljességgel sikerült megoldanunk, és a mérhető eredmények vizsgálatakor elégedettek lehetünk. </w:t>
+      </w:r>
+      <w:r>
+        <w:rPr>
+          <w:rtl w:val="0"/>
+        </w:rPr>
+        <w:t xml:space="preserve">A sok hasonló festmény ellenére képesek vagyunk 10 festő esetén a képek 80%-ánál, 100 festő esetén 60%-ánál az valódi alkotó áll a hálózat által definiált valószínűségi sorban. </w:t>
+      </w:r>
+      <w:r>
+        <w:rPr>
+          <w:rtl w:val="0"/>
+        </w:rPr>
+      </w:r>
+    </w:p>
+    <w:p>
+      <w:pPr>
+        <w:spacing w:after="200" w:line="288" w:lineRule="auto"/>
+        <w:contextualSpacing w:val="0"/>
+        <w:jc w:val="both"/>
+      </w:pPr>
+      <w:r>
+        <w:rPr>
+          <w:rtl w:val="0"/>
+        </w:rPr>
+        <w:t xml:space="preserve">Ezen kívül a második feladatrész, amely megvalósítását célul tűztük ki, szintén egy speciális probléma általánosítása, név szerint a style-transfer megoldásának nem egy festmény stílusával operáló változata, hanem az egy festőre jellemző stílus megtalálása. Ez az egy festőre jellemző átlagos stílus szolgált a megoldásunkban alapul a style-transfer során, így átfogalmazva az eredeti funkciót. Ezt a feladatot részben sikerült megoldanunk, hiszen az első részben használt hálót nem tudtuk újra felhasználni, mert annak az architektúrája nem alkalmas a style-transferre, azonban egy kezdetlegesebb hálóval sikerült ezt is implementálnunk. A style-transfer metrikái mindig ködös része volt a tématerületnek, hiszen egy festmény stílusát, illetve két festmény stílusának hasonlóságát felettébb szubjektív megállapítani, ezért a megoldásunk értékeléséhez is csak ennyit tudunk hozzátenni, hogy fel véltük ismerni az alkalmazott festő stílusát a generált képben.</w:t>
+      </w:r>
+    </w:p>
+    <w:p>
+      <w:pPr>
+        <w:spacing w:line="288" w:lineRule="auto"/>
+        <w:contextualSpacing w:val="0"/>
+        <w:jc w:val="both"/>
+      </w:pPr>
+      <w:r>
+        <w:rPr>
+          <w:rtl w:val="0"/>
+        </w:rPr>
+        <w:t xml:space="preserve">A megoldás során természetesen az eredményeken kívül fontos volt számunkra, hogy a csapat minden tagja megismerkedjen a választott tématerülettel, és elsajátítsa a neurális hálók építésének, valamint tanításának képességét. Reflektálva a féléves munkánkra egyértelműen megállapíthatjuk, hogy ezen kitűzéseket maradéktalanul elértük.</w:t>
+      </w:r>
+    </w:p>
+    <w:p>
+      <w:pPr>
+        <w:pStyle w:val="Heading4"/>
+        <w:spacing w:before="80" w:line="276" w:lineRule="auto"/>
+        <w:contextualSpacing w:val="0"/>
+      </w:pPr>
+      <w:bookmarkStart w:colFirst="0" w:colLast="0" w:name="_42oidrvzpdd6" w:id="26"/>
+      <w:bookmarkEnd w:id="26"/>
+      <w:r>
+        <w:rPr>
+          <w:rtl w:val="0"/>
+        </w:rPr>
+        <w:t xml:space="preserve">Fájlok:</w:t>
+      </w:r>
+    </w:p>
+    <w:p>
+      <w:pPr>
+        <w:spacing w:line="276" w:lineRule="auto"/>
+        <w:ind w:left="720" w:firstLine="0"/>
+        <w:contextualSpacing w:val="0"/>
+      </w:pPr>
+      <w:r>
+        <w:rPr>
+          <w:rtl w:val="0"/>
+        </w:rPr>
+        <w:t xml:space="preserve">Előfeldolgozás </w:t>
+        <w:tab/>
+        <w:t xml:space="preserve">(2 db | 91 sor)</w:t>
+      </w:r>
+    </w:p>
+    <w:p>
+      <w:pPr>
+        <w:spacing w:line="276" w:lineRule="auto"/>
+        <w:ind w:left="720" w:firstLine="0"/>
+        <w:contextualSpacing w:val="0"/>
+      </w:pPr>
+      <w:r>
+        <w:rPr>
+          <w:rtl w:val="0"/>
+        </w:rPr>
+        <w:t xml:space="preserve">Festő azonosítás</w:t>
+        <w:tab/>
+        <w:t xml:space="preserve">(1 db | 109 sor)</w:t>
+      </w:r>
+    </w:p>
+    <w:p>
+      <w:pPr>
+        <w:spacing w:line="276" w:lineRule="auto"/>
+        <w:ind w:left="720" w:firstLine="0"/>
+        <w:contextualSpacing w:val="0"/>
+      </w:pPr>
+      <w:r>
+        <w:rPr>
+          <w:rtl w:val="0"/>
+        </w:rPr>
+        <w:t xml:space="preserve">Stílus tanulás </w:t>
+        <w:tab/>
+        <w:tab/>
+        <w:t xml:space="preserve">(1 db | 387 sor)</w:t>
+      </w:r>
+    </w:p>
+    <w:p>
+      <w:pPr>
+        <w:spacing w:line="276" w:lineRule="auto"/>
+        <w:ind w:left="720" w:firstLine="0"/>
+        <w:contextualSpacing w:val="0"/>
+      </w:pPr>
+      <w:r>
+        <w:rPr>
+          <w:rtl w:val="0"/>
+        </w:rPr>
+        <w:t xml:space="preserve">Website </w:t>
+        <w:tab/>
+        <w:tab/>
+        <w:t xml:space="preserve">(3 db | 338 sor) + 3 modell állomány</w:t>
+      </w:r>
+    </w:p>
+    <w:p>
+      <w:pPr>
+        <w:spacing w:line="276" w:lineRule="auto"/>
+        <w:ind w:left="720" w:firstLine="0"/>
+        <w:contextualSpacing w:val="0"/>
+      </w:pPr>
+      <w:r>
+        <w:rPr>
+          <w:rtl w:val="0"/>
+        </w:rPr>
+        <w:t xml:space="preserve">Web service </w:t>
+        <w:tab/>
+        <w:tab/>
+        <w:t xml:space="preserve">(1db | 104 sor) + 2 modell állomány</w:t>
+      </w:r>
+    </w:p>
+    <w:p>
+      <w:pPr>
+        <w:spacing w:line="276" w:lineRule="auto"/>
+        <w:ind w:left="720" w:firstLine="0"/>
+        <w:contextualSpacing w:val="0"/>
+      </w:pPr>
+      <w:r>
+        <w:rPr>
+          <w:rtl w:val="0"/>
+        </w:rPr>
+        <w:t xml:space="preserve">iOS app </w:t>
+        <w:tab/>
+        <w:tab/>
+        <w:t xml:space="preserve">(5db | 172 sor) </w:t>
+      </w:r>
+    </w:p>
+    <w:p>
+      <w:pPr>
+        <w:pStyle w:val="Heading4"/>
+        <w:spacing w:line="276" w:lineRule="auto"/>
+        <w:contextualSpacing w:val="0"/>
+      </w:pPr>
+      <w:bookmarkStart w:colFirst="0" w:colLast="0" w:name="_gdnd09ia4e0m" w:id="27"/>
+      <w:bookmarkEnd w:id="27"/>
+      <w:r>
+        <w:rPr>
+          <w:rtl w:val="0"/>
+        </w:rPr>
+        <w:t xml:space="preserve">A fejlesztéshez használt eszközök:</w:t>
+      </w:r>
+    </w:p>
+    <w:p>
+      <w:pPr>
+        <w:spacing w:before="80" w:line="276" w:lineRule="auto"/>
+        <w:ind w:left="720" w:firstLine="0"/>
+        <w:contextualSpacing w:val="0"/>
+        <w:jc w:val="both"/>
+      </w:pPr>
+      <w:r>
+        <w:rPr>
+          <w:i w:val="1"/>
+          <w:rtl w:val="0"/>
+        </w:rPr>
+        <w:t xml:space="preserve">Software:</w:t>
+      </w:r>
+      <w:r>
+        <w:rPr>
+          <w:rtl w:val="0"/>
+        </w:rPr>
+        <w:t xml:space="preserve"> Keras, nano, Atom, PyCharm, Keras.js, npm, Xcode, Flask</w:t>
+      </w:r>
+    </w:p>
+    <w:p>
+      <w:pPr>
+        <w:spacing w:before="80" w:line="276" w:lineRule="auto"/>
+        <w:ind w:left="720" w:firstLine="0"/>
+        <w:contextualSpacing w:val="0"/>
+        <w:jc w:val="both"/>
+      </w:pPr>
+      <w:r>
+        <w:rPr>
+          <w:i w:val="1"/>
+          <w:rtl w:val="0"/>
+        </w:rPr>
+        <w:t xml:space="preserve">GPU:</w:t>
+      </w:r>
+      <w:r>
+        <w:rPr>
+          <w:rtl w:val="0"/>
+        </w:rPr>
+        <w:t xml:space="preserve"> GT 740M (saját), GTX 660 Ti (saját), Titan X (SmartLab)</w:t>
+      </w:r>
+      <w:r>
+        <w:rPr>
+          <w:rtl w:val="0"/>
+        </w:rPr>
+      </w:r>
+    </w:p>
+    <w:p>
+      <w:pPr>
+        <w:pStyle w:val="Heading1"/>
+        <w:keepNext w:val="0"/>
+        <w:keepLines w:val="0"/>
+        <w:spacing w:after="160" w:before="360" w:lineRule="auto"/>
+        <w:contextualSpacing w:val="0"/>
+      </w:pPr>
+      <w:bookmarkStart w:colFirst="0" w:colLast="0" w:name="_r0zfxupf4l6w" w:id="28"/>
+      <w:bookmarkEnd w:id="28"/>
+      <w:r>
+        <w:rPr>
+          <w:b w:val="1"/>
+          <w:sz w:val="46"/>
+          <w:szCs w:val="46"/>
+          <w:rtl w:val="0"/>
+        </w:rPr>
+        <w:t xml:space="preserve">Hivatkozások</w:t>
+      </w:r>
+    </w:p>
+    <w:p>
+      <w:pPr>
+        <w:pStyle w:val="Heading3"/>
         <w:numPr>
           <w:ilvl w:val="0"/>
           <w:numId w:val="1"/>
         </w:numPr>
-        <w:spacing w:after="200" w:before="200" w:line="276" w:lineRule="auto"/>
+        <w:spacing w:before="240" w:lineRule="auto"/>
         <w:ind w:left="720" w:hanging="360"/>
         <w:jc w:val="both"/>
         <w:rPr/>
       </w:pPr>
-      <w:r>
-        <w:rPr>
-          <w:rtl w:val="0"/>
-        </w:rPr>
-        <w:t xml:space="preserve">A hálózat bottleneckjeinek felhasználása, mint kivezetési pont egy intuitív megoldás, de közel sem biztos, hogy optimális. A háló belső szerkezetének mélyebb tanulmányozása után levont következtetések után esetleg másik kivezetési pontok alkalmazása lehet, hogy jobb eredmény biztosít</w:t>
-      </w:r>
-    </w:p>
-    <w:p>
-      <w:pPr>
+      <w:bookmarkStart w:colFirst="0" w:colLast="0" w:name="_lpeuof7i7ruq" w:id="29"/>
+      <w:bookmarkEnd w:id="29"/>
+      <w:hyperlink w:anchor="_u5i3skwiqjth">
+        <w:r>
+          <w:rPr>
+            <w:rtl w:val="0"/>
+          </w:rPr>
+          <w:t xml:space="preserve">Painting Mona Lisa</w:t>
+        </w:r>
+      </w:hyperlink>
+      <w:r>
+        <w:rPr>
+          <w:rtl w:val="0"/>
+        </w:rPr>
+      </w:r>
+    </w:p>
+    <w:p>
+      <w:pPr>
+        <w:spacing w:after="0" w:before="0" w:line="276" w:lineRule="auto"/>
+        <w:ind w:firstLine="720"/>
+        <w:contextualSpacing w:val="0"/>
+        <w:jc w:val="both"/>
+      </w:pPr>
+      <w:r>
+        <w:rPr>
+          <w:rtl w:val="0"/>
+        </w:rPr>
+        <w:t xml:space="preserve">GitHub: </w:t>
+      </w:r>
+      <w:hyperlink r:id="rId11">
+        <w:r>
+          <w:rPr>
+            <w:color w:val="1155cc"/>
+            <w:u w:val="single"/>
+            <w:rtl w:val="0"/>
+          </w:rPr>
+          <w:t xml:space="preserve">https://github.com/evolvingstuff/MonaLisa</w:t>
+        </w:r>
+      </w:hyperlink>
+      <w:r>
+        <w:rPr>
+          <w:rtl w:val="0"/>
+        </w:rPr>
+      </w:r>
+    </w:p>
+    <w:p>
+      <w:pPr>
+        <w:spacing w:after="0" w:before="0" w:line="276" w:lineRule="auto"/>
+        <w:ind w:left="720" w:firstLine="0"/>
+        <w:contextualSpacing w:val="0"/>
+        <w:jc w:val="both"/>
+      </w:pPr>
+      <w:r>
+        <w:rPr>
+          <w:rtl w:val="0"/>
+        </w:rPr>
+        <w:t xml:space="preserve">Blog:</w:t>
+        <w:tab/>
+      </w:r>
+      <w:hyperlink r:id="rId12">
+        <w:r>
+          <w:rPr>
+            <w:color w:val="1155cc"/>
+            <w:u w:val="single"/>
+            <w:rtl w:val="0"/>
+          </w:rPr>
+          <w:t xml:space="preserve">evolvingstuff.blogspot.hu/2012/12/generating-mona-lisa-pixel-by-pixel</w:t>
+        </w:r>
+      </w:hyperlink>
+      <w:r>
+        <w:rPr>
+          <w:rtl w:val="0"/>
+        </w:rPr>
+      </w:r>
+    </w:p>
+    <w:p>
+      <w:pPr>
+        <w:spacing w:after="0" w:before="0" w:line="276" w:lineRule="auto"/>
+        <w:ind w:left="720" w:firstLine="720"/>
+        <w:contextualSpacing w:val="0"/>
+        <w:jc w:val="both"/>
+      </w:pPr>
+      <w:hyperlink r:id="rId13">
+        <w:r>
+          <w:rPr>
+            <w:color w:val="1155cc"/>
+            <w:u w:val="single"/>
+            <w:rtl w:val="0"/>
+          </w:rPr>
+          <w:t xml:space="preserve">evolvingstuff.blogspot.hu/2012/12/learning-to-generate-mona-lisa-animated</w:t>
+        </w:r>
+      </w:hyperlink>
+      <w:r>
+        <w:rPr>
+          <w:rtl w:val="0"/>
+        </w:rPr>
+      </w:r>
+    </w:p>
+    <w:p>
+      <w:pPr>
+        <w:spacing w:after="0" w:before="0" w:line="276" w:lineRule="auto"/>
+        <w:ind w:firstLine="720"/>
+        <w:contextualSpacing w:val="0"/>
+        <w:jc w:val="both"/>
+      </w:pPr>
+      <w:r>
+        <w:rPr>
+          <w:rtl w:val="0"/>
+        </w:rPr>
+        <w:t xml:space="preserve">Reddit: </w:t>
+      </w:r>
+      <w:hyperlink r:id="rId14">
+        <w:r>
+          <w:rPr>
+            <w:color w:val="1155cc"/>
+            <w:u w:val="single"/>
+            <w:rtl w:val="0"/>
+          </w:rPr>
+          <w:t xml:space="preserve">www.reddit.com/r/programming/comments/15qj3p/</w:t>
+        </w:r>
+      </w:hyperlink>
+      <w:r>
+        <w:rPr>
+          <w:rtl w:val="0"/>
+        </w:rPr>
+      </w:r>
+    </w:p>
+    <w:p>
+      <w:pPr>
+        <w:pStyle w:val="Heading3"/>
         <w:numPr>
           <w:ilvl w:val="0"/>
           <w:numId w:val="1"/>
         </w:numPr>
-        <w:spacing w:after="200" w:before="200" w:line="276" w:lineRule="auto"/>
+        <w:spacing w:before="240" w:lineRule="auto"/>
         <w:ind w:left="720" w:hanging="360"/>
         <w:jc w:val="both"/>
         <w:rPr/>
       </w:pPr>
-      <w:r>
-        <w:rPr>
-          <w:rtl w:val="0"/>
-        </w:rPr>
-        <w:t xml:space="preserve">Az Inception V3 további tanulmányozásával párhuzamba állítva a VGG16 style-transferben használt rétegeivel felfedezhetünk megfeleltetéseket, amik segítségével a képszintézist végző hálózat architeúráját lecserélhetjük Inception V3-ra a mostani VGG-ről vagy ha nem találunk megfeleltetést, akkor később az egyszerűbb AlexNet-re</w:t>
-      </w:r>
-    </w:p>
-    <w:p>
-      <w:pPr>
+      <w:bookmarkStart w:colFirst="0" w:colLast="0" w:name="_mkdobapf465l" w:id="30"/>
+      <w:bookmarkEnd w:id="30"/>
+      <w:hyperlink w:anchor="_ux60aycclthe">
+        <w:r>
+          <w:rPr>
+            <w:rtl w:val="0"/>
+          </w:rPr>
+          <w:t xml:space="preserve">Style Transfer</w:t>
+        </w:r>
+      </w:hyperlink>
+      <w:r>
+        <w:rPr>
+          <w:rtl w:val="0"/>
+        </w:rPr>
+      </w:r>
+    </w:p>
+    <w:p>
+      <w:pPr>
+        <w:ind w:firstLine="720"/>
+        <w:contextualSpacing w:val="0"/>
+        <w:jc w:val="both"/>
+      </w:pPr>
+      <w:r>
+        <w:rPr>
+          <w:rtl w:val="0"/>
+        </w:rPr>
+        <w:t xml:space="preserve">Arxiv: </w:t>
+      </w:r>
+      <w:hyperlink r:id="rId15">
+        <w:r>
+          <w:rPr>
+            <w:color w:val="1155cc"/>
+            <w:u w:val="single"/>
+            <w:rtl w:val="0"/>
+          </w:rPr>
+          <w:t xml:space="preserve">https://arxiv.org/abs/1508.06576</w:t>
+        </w:r>
+      </w:hyperlink>
+      <w:r>
+        <w:rPr>
+          <w:rtl w:val="0"/>
+        </w:rPr>
+      </w:r>
+    </w:p>
+    <w:p>
+      <w:pPr>
+        <w:spacing w:after="120" w:lineRule="auto"/>
+        <w:ind w:left="720" w:firstLine="0"/>
+        <w:contextualSpacing w:val="0"/>
+        <w:jc w:val="both"/>
+      </w:pPr>
+      <w:r>
+        <w:rPr>
+          <w:sz w:val="20"/>
+          <w:szCs w:val="20"/>
+          <w:rtl w:val="0"/>
+        </w:rPr>
+        <w:t xml:space="preserve">Gatys, Leon A., Alexander S. Ecker, and Matthias Bethge.</w:t>
+        <w:br w:type="textWrapping"/>
+        <w:t xml:space="preserve">“A neural algorithm of artistic style.”</w:t>
+        <w:br w:type="textWrapping"/>
+        <w:t xml:space="preserve">arXiv preprint arXiv:1508.06576 (2015). APA</w:t>
+      </w:r>
+    </w:p>
+    <w:p>
+      <w:pPr>
+        <w:ind w:firstLine="720"/>
+        <w:contextualSpacing w:val="0"/>
+        <w:jc w:val="both"/>
+      </w:pPr>
+      <w:r>
+        <w:rPr>
+          <w:rtl w:val="0"/>
+        </w:rPr>
+        <w:t xml:space="preserve">GitHub: </w:t>
+      </w:r>
+      <w:hyperlink r:id="rId16">
+        <w:r>
+          <w:rPr>
+            <w:color w:val="1155cc"/>
+            <w:u w:val="single"/>
+            <w:rtl w:val="0"/>
+          </w:rPr>
+          <w:t xml:space="preserve">https://github.com/jcjohnson/neural-style</w:t>
+        </w:r>
+      </w:hyperlink>
+      <w:r>
+        <w:rPr>
+          <w:rtl w:val="0"/>
+        </w:rPr>
+      </w:r>
+    </w:p>
+    <w:p>
+      <w:pPr>
+        <w:pStyle w:val="Heading3"/>
         <w:numPr>
           <w:ilvl w:val="0"/>
           <w:numId w:val="1"/>
         </w:numPr>
-        <w:spacing w:after="200" w:before="200" w:line="276" w:lineRule="auto"/>
         <w:ind w:left="720" w:hanging="360"/>
-        <w:jc w:val="both"/>
-        <w:rPr/>
-      </w:pPr>
-      <w:r>
-        <w:rPr>
-          <w:rtl w:val="0"/>
-        </w:rPr>
-        <w:t xml:space="preserve">A tanítást megismételhetjük más tanító és validációs halmazzal, illetve a speciális esetek manuális vizsgálatával pontosíthatunk az eredményeken </w:t>
-      </w:r>
-      <w:r>
-        <w:rPr>
-          <w:rtl w:val="0"/>
-        </w:rPr>
-      </w:r>
-    </w:p>
-    <w:p>
-      <w:pPr>
-        <w:pStyle w:val="Heading1"/>
-        <w:spacing w:after="240" w:before="560" w:lineRule="auto"/>
-        <w:contextualSpacing w:val="0"/>
-      </w:pPr>
-      <w:bookmarkStart w:colFirst="0" w:colLast="0" w:name="_exq8yfz2jred" w:id="25"/>
-      <w:bookmarkEnd w:id="25"/>
-      <w:r>
-        <w:rPr>
-          <w:b w:val="1"/>
-          <w:rtl w:val="0"/>
-        </w:rPr>
-        <w:t xml:space="preserve">Összefoglalás</w:t>
-      </w:r>
-      <w:r>
-        <w:rPr>
-          <w:rtl w:val="0"/>
-        </w:rPr>
-      </w:r>
-    </w:p>
-    <w:p>
-      <w:pPr>
-        <w:spacing w:after="200" w:line="360" w:lineRule="auto"/>
-        <w:contextualSpacing w:val="0"/>
-        <w:jc w:val="both"/>
-      </w:pPr>
-      <w:r>
-        <w:rPr>
-          <w:rtl w:val="0"/>
-        </w:rPr>
-        <w:t xml:space="preserve">A projekt során kitűzött célunk volt, hogy ne csak a Kaggle-ön található alapfeladatot oldjuk meg, hanem azt kibővítve egy komplexebb problémát implementáljunk. Ehhez szükséges volt, hogy mindenképpen valamely minőségi újdonságtartalmat is adjunk hozzá a már elérhető megoldásokhoz. Az alapfeladatot, amely két festmény eredetét hasonlítja össze, átfogalmaztuk egy általánosabb, a festő stílusának felismerése köré összpontosuló problémára, amellyel elértük a célunk, hiszen ez egy összetettebb problémakör, mint az eredeti Kaggle-ös. Ezt a feladatrészt teljességgel sikerült megoldanunk, és a mérhető eredmények vizsgálatakor elégedettek lehetünk. </w:t>
-      </w:r>
-      <w:r>
-        <w:rPr>
-          <w:rtl w:val="0"/>
-        </w:rPr>
-        <w:t xml:space="preserve">A sok hasonló festmény ellenére képesek vagyunk 10 festő esetén a képek 80%-ánál, 100 festő esetén 60%-ánál az valódi alkotó áll a hálózat által definiált valószínűségi sorban. </w:t>
-      </w:r>
-      <w:r>
-        <w:rPr>
-          <w:rtl w:val="0"/>
-        </w:rPr>
-      </w:r>
-    </w:p>
-    <w:p>
-      <w:pPr>
-        <w:spacing w:after="200" w:line="360" w:lineRule="auto"/>
-        <w:contextualSpacing w:val="0"/>
-        <w:jc w:val="both"/>
-      </w:pPr>
-      <w:r>
-        <w:rPr>
-          <w:rtl w:val="0"/>
-        </w:rPr>
-        <w:t xml:space="preserve">Ezen kívül a második feladatrész, amely megvalósítását célul tűztük ki, szintén egy speciális probléma általánosítása, név szerint a style-transfer megoldásának nem egy festmény stílusával operáló változata, hanem az egy festőre jellemző stílus megtalálása. Ez az egy festőre jellemző átlagos stílus szolgált a megoldásunkban alapul a style-transfer során, így átfogalmazva az eredeti funkciót. Ezt a feladatot részben sikerült megoldanunk, hiszen az első részben használt hálót nem tudtuk újra felhasználni, mert annak az architektúrája nem alkalmas a style-transferre, azonban egy kezdetlegesebb hálóval sikerült ezt is implementálnunk. A style-transfer metrikái mindig ködös része volt a tématerületnek, hiszen egy festmény stílusát, illetve két festmény stílusának hasonlóságát felettébb szubjektív megállapítani, ezért a megoldásunk értékeléséhez is csak ennyit tudunk hozzátenni, hogy fel véltük ismerni az alkalmazott festő stílusát a generált képben.</w:t>
-      </w:r>
-    </w:p>
-    <w:p>
-      <w:pPr>
-        <w:spacing w:line="360" w:lineRule="auto"/>
-        <w:contextualSpacing w:val="0"/>
-        <w:jc w:val="both"/>
-      </w:pPr>
-      <w:r>
-        <w:rPr>
-          <w:rtl w:val="0"/>
-        </w:rPr>
-        <w:t xml:space="preserve">A megoldás során természetesen az eredményeken kívül fontos volt számunkra, hogy a csapat minden tagja megismerkedjen a választott tématerülettel, és elsajátítsa a neurális hálók építésének, valamint tanításának képességét. Reflektálva a féléves munkánkra egyértelműen megállapíthatjuk, hogy ezen kitűzéseket maradéktalanul elértük.</w:t>
-      </w:r>
-    </w:p>
-    <w:p>
-      <w:pPr>
-        <w:pStyle w:val="Heading4"/>
-        <w:spacing w:line="360" w:lineRule="auto"/>
-        <w:contextualSpacing w:val="0"/>
-      </w:pPr>
-      <w:bookmarkStart w:colFirst="0" w:colLast="0" w:name="_42oidrvzpdd6" w:id="26"/>
-      <w:bookmarkEnd w:id="26"/>
-      <w:r>
-        <w:rPr>
-          <w:rtl w:val="0"/>
-        </w:rPr>
-        <w:t xml:space="preserve">Fájlok:</w:t>
-      </w:r>
-    </w:p>
-    <w:p>
-      <w:pPr>
-        <w:spacing w:line="300" w:lineRule="auto"/>
-        <w:ind w:left="720" w:firstLine="0"/>
-        <w:contextualSpacing w:val="0"/>
-      </w:pPr>
-      <w:r>
-        <w:rPr>
-          <w:rtl w:val="0"/>
-        </w:rPr>
-        <w:t xml:space="preserve">Előfeldolgozás </w:t>
-        <w:tab/>
-        <w:t xml:space="preserve">(2 db | 91 sor)</w:t>
-      </w:r>
-    </w:p>
-    <w:p>
-      <w:pPr>
-        <w:spacing w:line="300" w:lineRule="auto"/>
-        <w:ind w:left="720" w:firstLine="0"/>
-        <w:contextualSpacing w:val="0"/>
-      </w:pPr>
-      <w:r>
-        <w:rPr>
-          <w:rtl w:val="0"/>
-        </w:rPr>
-        <w:t xml:space="preserve">Festő azonosítás</w:t>
-        <w:tab/>
-        <w:t xml:space="preserve">(1 db | 109 sor)</w:t>
-      </w:r>
-    </w:p>
-    <w:p>
-      <w:pPr>
-        <w:spacing w:line="300" w:lineRule="auto"/>
-        <w:ind w:left="720" w:firstLine="0"/>
-        <w:contextualSpacing w:val="0"/>
-      </w:pPr>
-      <w:r>
-        <w:rPr>
-          <w:rtl w:val="0"/>
-        </w:rPr>
-        <w:t xml:space="preserve">Stílus tanulás </w:t>
-        <w:tab/>
-        <w:tab/>
-        <w:t xml:space="preserve">(1 db | 387 sor)</w:t>
-      </w:r>
-    </w:p>
-    <w:p>
-      <w:pPr>
-        <w:spacing w:line="300" w:lineRule="auto"/>
-        <w:ind w:left="720" w:firstLine="0"/>
-        <w:contextualSpacing w:val="0"/>
-      </w:pPr>
-      <w:r>
-        <w:rPr>
-          <w:rtl w:val="0"/>
-        </w:rPr>
-        <w:t xml:space="preserve">Website </w:t>
-        <w:tab/>
-        <w:tab/>
-        <w:t xml:space="preserve">(3 db | 338 sor) + 3 modell állomány</w:t>
-      </w:r>
-    </w:p>
-    <w:p>
-      <w:pPr>
-        <w:spacing w:line="300" w:lineRule="auto"/>
-        <w:ind w:left="720" w:firstLine="0"/>
-        <w:contextualSpacing w:val="0"/>
-      </w:pPr>
-      <w:r>
-        <w:rPr>
-          <w:rtl w:val="0"/>
-        </w:rPr>
-        <w:t xml:space="preserve">Web service </w:t>
-        <w:tab/>
-        <w:tab/>
-        <w:t xml:space="preserve">(1db | 104 sor) + 2 modell állomány</w:t>
-      </w:r>
-    </w:p>
-    <w:p>
-      <w:pPr>
-        <w:spacing w:line="300" w:lineRule="auto"/>
-        <w:ind w:left="720" w:firstLine="0"/>
-        <w:contextualSpacing w:val="0"/>
-      </w:pPr>
-      <w:r>
-        <w:rPr>
-          <w:rtl w:val="0"/>
-        </w:rPr>
-        <w:t xml:space="preserve">iOS app </w:t>
-        <w:tab/>
-        <w:tab/>
-        <w:t xml:space="preserve">(5db | 172 sor) </w:t>
-      </w:r>
-    </w:p>
-    <w:p>
-      <w:pPr>
-        <w:pStyle w:val="Heading4"/>
-        <w:spacing w:line="360" w:lineRule="auto"/>
-        <w:contextualSpacing w:val="0"/>
-      </w:pPr>
-      <w:bookmarkStart w:colFirst="0" w:colLast="0" w:name="_gdnd09ia4e0m" w:id="27"/>
-      <w:bookmarkEnd w:id="27"/>
-      <w:r>
-        <w:rPr>
-          <w:rtl w:val="0"/>
-        </w:rPr>
-        <w:t xml:space="preserve">A fejlesztéshez használt eszközök:</w:t>
-      </w:r>
-    </w:p>
-    <w:p>
-      <w:pPr>
-        <w:spacing w:before="80" w:line="360" w:lineRule="auto"/>
-        <w:ind w:left="720" w:firstLine="0"/>
-        <w:contextualSpacing w:val="0"/>
-        <w:jc w:val="both"/>
-      </w:pPr>
-      <w:r>
-        <w:rPr>
-          <w:i w:val="1"/>
-          <w:rtl w:val="0"/>
-        </w:rPr>
-        <w:t xml:space="preserve">Software:</w:t>
-      </w:r>
-      <w:r>
-        <w:rPr>
-          <w:rtl w:val="0"/>
-        </w:rPr>
-        <w:t xml:space="preserve"> Keras, nano, Atom, PyCharm, Keras.js, npm, Xcode, Flask</w:t>
-      </w:r>
-    </w:p>
-    <w:p>
-      <w:pPr>
-        <w:spacing w:before="80" w:line="360" w:lineRule="auto"/>
-        <w:ind w:left="720" w:firstLine="0"/>
-        <w:contextualSpacing w:val="0"/>
-        <w:jc w:val="both"/>
-      </w:pPr>
-      <w:r>
-        <w:rPr>
-          <w:i w:val="1"/>
-          <w:rtl w:val="0"/>
-        </w:rPr>
-        <w:t xml:space="preserve">GPU:</w:t>
-      </w:r>
-      <w:r>
-        <w:rPr>
-          <w:rtl w:val="0"/>
-        </w:rPr>
-        <w:t xml:space="preserve"> GT 740M (saját), GTX 660 Ti (saját), Titan X (SmartLab)</w:t>
-      </w:r>
-      <w:r>
-        <w:rPr>
-          <w:rtl w:val="0"/>
-        </w:rPr>
-      </w:r>
-    </w:p>
-    <w:p>
-      <w:pPr>
-        <w:pStyle w:val="Heading1"/>
+        <w:contextualSpacing w:val="1"/>
+        <w:jc w:val="both"/>
+      </w:pPr>
+      <w:bookmarkStart w:colFirst="0" w:colLast="0" w:name="_pylfv8ol6kc5" w:id="31"/>
+      <w:bookmarkEnd w:id="31"/>
+      <w:r>
+        <w:rPr>
+          <w:rtl w:val="0"/>
+        </w:rPr>
+        <w:t xml:space="preserve">Generative Adversarial Nets</w:t>
+      </w:r>
+    </w:p>
+    <w:p>
+      <w:pPr>
+        <w:ind w:left="720" w:firstLine="0"/>
+        <w:contextualSpacing w:val="0"/>
+        <w:jc w:val="both"/>
+      </w:pPr>
+      <w:r>
+        <w:rPr>
+          <w:rtl w:val="0"/>
+        </w:rPr>
+        <w:t xml:space="preserve">NIPS: </w:t>
+      </w:r>
+      <w:hyperlink r:id="rId17">
+        <w:r>
+          <w:rPr>
+            <w:color w:val="1155cc"/>
+            <w:u w:val="single"/>
+            <w:rtl w:val="0"/>
+          </w:rPr>
+          <w:t xml:space="preserve">http://papers.nips.cc/paper/5423-generative-adversarial</w:t>
+        </w:r>
+      </w:hyperlink>
+      <w:r>
+        <w:rPr>
+          <w:rtl w:val="0"/>
+        </w:rPr>
+      </w:r>
+    </w:p>
+    <w:p>
+      <w:pPr>
+        <w:ind w:left="720" w:firstLine="0"/>
+        <w:contextualSpacing w:val="0"/>
+        <w:jc w:val="both"/>
+      </w:pPr>
+      <w:r>
+        <w:rPr>
+          <w:color w:val="222222"/>
+          <w:sz w:val="20"/>
+          <w:szCs w:val="20"/>
+          <w:highlight w:val="white"/>
+          <w:rtl w:val="0"/>
+        </w:rPr>
+        <w:t xml:space="preserve">Goodfellow, Ian, et al. "Generative adversarial nets." Advances in Neural Information Processing Systems. 2014.</w:t>
+      </w:r>
+      <w:r>
+        <w:rPr>
+          <w:rtl w:val="0"/>
+        </w:rPr>
+      </w:r>
+    </w:p>
+    <w:p>
+      <w:pPr>
+        <w:pStyle w:val="Heading3"/>
         <w:keepNext w:val="0"/>
         <w:keepLines w:val="0"/>
-        <w:spacing w:after="240" w:before="560" w:lineRule="auto"/>
-        <w:contextualSpacing w:val="0"/>
-      </w:pPr>
-      <w:bookmarkStart w:colFirst="0" w:colLast="0" w:name="_fv0t5fg66gkw" w:id="28"/>
-      <w:bookmarkEnd w:id="28"/>
-      <w:r>
-        <w:rPr>
-          <w:rtl w:val="0"/>
-        </w:rPr>
-      </w:r>
-    </w:p>
-    <w:p>
-      <w:pPr>
-        <w:pStyle w:val="Heading1"/>
+        <w:numPr>
+          <w:ilvl w:val="0"/>
+          <w:numId w:val="1"/>
+        </w:numPr>
+        <w:spacing w:before="240" w:lineRule="auto"/>
+        <w:ind w:left="720" w:hanging="360"/>
+        <w:jc w:val="both"/>
+        <w:rPr>
+          <w:color w:val="434343"/>
+          <w:sz w:val="28"/>
+          <w:szCs w:val="28"/>
+        </w:rPr>
+      </w:pPr>
+      <w:bookmarkStart w:colFirst="0" w:colLast="0" w:name="_r89k59eppqtp" w:id="32"/>
+      <w:bookmarkEnd w:id="32"/>
+      <w:r>
+        <w:rPr>
+          <w:rtl w:val="0"/>
+        </w:rPr>
+        <w:t xml:space="preserve">Unsupervised Representation Learning with Deep Convolutional Generative Adversarial Networks</w:t>
+      </w:r>
+    </w:p>
+    <w:p>
+      <w:pPr>
+        <w:contextualSpacing w:val="0"/>
+        <w:jc w:val="both"/>
+      </w:pPr>
+      <w:r>
+        <w:rPr>
+          <w:rtl w:val="0"/>
+        </w:rPr>
+        <w:tab/>
+        <w:t xml:space="preserve">ARXIV: </w:t>
+      </w:r>
+      <w:hyperlink r:id="rId18">
+        <w:r>
+          <w:rPr>
+            <w:color w:val="1155cc"/>
+            <w:u w:val="single"/>
+            <w:rtl w:val="0"/>
+          </w:rPr>
+          <w:t xml:space="preserve">https://arxiv.org/abs/1511.06434</w:t>
+        </w:r>
+      </w:hyperlink>
+      <w:r>
+        <w:rPr>
+          <w:rtl w:val="0"/>
+        </w:rPr>
+      </w:r>
+    </w:p>
+    <w:p>
+      <w:pPr>
+        <w:ind w:left="720" w:firstLine="0"/>
+        <w:contextualSpacing w:val="0"/>
+        <w:jc w:val="both"/>
+      </w:pPr>
+      <w:r>
+        <w:rPr>
+          <w:color w:val="222222"/>
+          <w:sz w:val="20"/>
+          <w:szCs w:val="20"/>
+          <w:highlight w:val="white"/>
+          <w:rtl w:val="0"/>
+        </w:rPr>
+        <w:t xml:space="preserve">Radford, Alec, Luke Metz, and Soumith Chintala.</w:t>
+        <w:br w:type="textWrapping"/>
+        <w:t xml:space="preserve">“Unsupervised representation learning with deep convolutional generative adversarial networks.”</w:t>
+        <w:br w:type="textWrapping"/>
+        <w:t xml:space="preserve">arXiv preprint arXiv:1511.06434 (2015).</w:t>
+      </w:r>
+    </w:p>
+    <w:p>
+      <w:pPr>
+        <w:pStyle w:val="Heading3"/>
         <w:keepNext w:val="0"/>
         <w:keepLines w:val="0"/>
-        <w:spacing w:after="240" w:before="560" w:lineRule="auto"/>
-        <w:contextualSpacing w:val="0"/>
-      </w:pPr>
-      <w:bookmarkStart w:colFirst="0" w:colLast="0" w:name="_r0zfxupf4l6w" w:id="29"/>
-      <w:bookmarkEnd w:id="29"/>
-      <w:r>
-        <w:rPr>
-          <w:b w:val="1"/>
-          <w:sz w:val="46"/>
-          <w:szCs w:val="46"/>
-          <w:rtl w:val="0"/>
-        </w:rPr>
-        <w:t xml:space="preserve">Hivatkozások</w:t>
-      </w:r>
-    </w:p>
-    <w:p>
-      <w:pPr>
-        <w:pStyle w:val="Heading2"/>
         <w:numPr>
           <w:ilvl w:val="0"/>
-          <w:numId w:val="2"/>
+          <w:numId w:val="1"/>
         </w:numPr>
-        <w:spacing w:after="160" w:line="360" w:lineRule="auto"/>
+        <w:spacing w:before="240" w:lineRule="auto"/>
         <w:ind w:left="720" w:hanging="360"/>
-        <w:contextualSpacing w:val="1"/>
-        <w:rPr/>
-      </w:pPr>
-      <w:bookmarkStart w:colFirst="0" w:colLast="0" w:name="_lpeuof7i7ruq" w:id="30"/>
-      <w:bookmarkEnd w:id="30"/>
-      <w:hyperlink w:anchor="_u5i3skwiqjth">
-        <w:r>
-          <w:rPr>
-            <w:rtl w:val="0"/>
-          </w:rPr>
-          <w:t xml:space="preserve">Painting Mona Lisa</w:t>
-        </w:r>
-      </w:hyperlink>
-      <w:r>
-        <w:rPr>
-          <w:rtl w:val="0"/>
-        </w:rPr>
-      </w:r>
-    </w:p>
-    <w:p>
-      <w:pPr>
-        <w:spacing w:after="0" w:before="0" w:line="276" w:lineRule="auto"/>
-        <w:ind w:firstLine="720"/>
-        <w:contextualSpacing w:val="0"/>
-      </w:pPr>
-      <w:r>
-        <w:rPr>
-          <w:sz w:val="26"/>
-          <w:szCs w:val="26"/>
-          <w:rtl w:val="0"/>
-        </w:rPr>
-        <w:t xml:space="preserve">GitHub: </w:t>
-      </w:r>
-      <w:hyperlink r:id="rId9">
+        <w:jc w:val="both"/>
+        <w:rPr>
+          <w:color w:val="434343"/>
+          <w:sz w:val="28"/>
+          <w:szCs w:val="28"/>
+        </w:rPr>
+      </w:pPr>
+      <w:bookmarkStart w:colFirst="0" w:colLast="0" w:name="_tj962a4ecq53" w:id="33"/>
+      <w:bookmarkEnd w:id="33"/>
+      <w:r>
+        <w:rPr>
+          <w:rtl w:val="0"/>
+        </w:rPr>
+        <w:t xml:space="preserve">A Neural Algorithm of Artistic Style</w:t>
+      </w:r>
+    </w:p>
+    <w:p>
+      <w:pPr>
+        <w:contextualSpacing w:val="0"/>
+        <w:jc w:val="both"/>
+      </w:pPr>
+      <w:r>
+        <w:rPr>
+          <w:rtl w:val="0"/>
+        </w:rPr>
+        <w:tab/>
+        <w:t xml:space="preserve">ARXIV: </w:t>
+      </w:r>
+      <w:hyperlink r:id="rId19">
         <w:r>
           <w:rPr>
             <w:color w:val="1155cc"/>
             <w:u w:val="single"/>
             <w:rtl w:val="0"/>
           </w:rPr>
-          <w:t xml:space="preserve">https://github.com/evolvingstuff/MonaLisa</w:t>
-        </w:r>
-      </w:hyperlink>
-      <w:r>
-        <w:rPr>
-          <w:rtl w:val="0"/>
-        </w:rPr>
-      </w:r>
-    </w:p>
-    <w:p>
-      <w:pPr>
-        <w:spacing w:after="0" w:before="0" w:line="276" w:lineRule="auto"/>
-        <w:ind w:left="720" w:firstLine="0"/>
-        <w:contextualSpacing w:val="0"/>
-        <w:jc w:val="both"/>
-      </w:pPr>
-      <w:r>
-        <w:rPr>
-          <w:sz w:val="26"/>
-          <w:szCs w:val="26"/>
-          <w:rtl w:val="0"/>
-        </w:rPr>
-        <w:t xml:space="preserve">Blog:</w:t>
-        <w:tab/>
-      </w:r>
-      <w:hyperlink r:id="rId10">
+          <w:t xml:space="preserve">https://arxiv.org/abs/1508.06576</w:t>
+        </w:r>
+      </w:hyperlink>
+      <w:r>
+        <w:rPr>
+          <w:rtl w:val="0"/>
+        </w:rPr>
+      </w:r>
+    </w:p>
+    <w:p>
+      <w:pPr>
+        <w:ind w:left="720" w:firstLine="0"/>
+        <w:contextualSpacing w:val="0"/>
+        <w:jc w:val="both"/>
+      </w:pPr>
+      <w:r>
+        <w:rPr>
+          <w:color w:val="222222"/>
+          <w:sz w:val="20"/>
+          <w:szCs w:val="20"/>
+          <w:highlight w:val="white"/>
+          <w:rtl w:val="0"/>
+        </w:rPr>
+        <w:t xml:space="preserve">Leon A. Gatys, Alexander S. Ecker, Matthias Bethge</w:t>
+      </w:r>
+    </w:p>
+    <w:p>
+      <w:pPr>
+        <w:ind w:left="720" w:firstLine="0"/>
+        <w:contextualSpacing w:val="0"/>
+        <w:jc w:val="both"/>
+      </w:pPr>
+      <w:r>
+        <w:rPr>
+          <w:color w:val="222222"/>
+          <w:sz w:val="20"/>
+          <w:szCs w:val="20"/>
+          <w:highlight w:val="white"/>
+          <w:rtl w:val="0"/>
+        </w:rPr>
+        <w:t xml:space="preserve">“A Neural Algorithm of Artistic Style”</w:t>
+        <w:br w:type="textWrapping"/>
+        <w:t xml:space="preserve">arXiv preprint arXiv:1508.06576 (2015).</w:t>
+      </w:r>
+    </w:p>
+    <w:p>
+      <w:pPr>
+        <w:pStyle w:val="Heading3"/>
+        <w:numPr>
+          <w:ilvl w:val="0"/>
+          <w:numId w:val="1"/>
+        </w:numPr>
+        <w:spacing w:before="240" w:lineRule="auto"/>
+        <w:ind w:left="720" w:hanging="360"/>
+        <w:jc w:val="both"/>
+        <w:rPr/>
+      </w:pPr>
+      <w:bookmarkStart w:colFirst="0" w:colLast="0" w:name="_dpqfm1ifbnfv" w:id="34"/>
+      <w:bookmarkEnd w:id="34"/>
+      <w:hyperlink w:anchor="_z1h879v1bhhq">
+        <w:r>
+          <w:rPr>
+            <w:rtl w:val="0"/>
+          </w:rPr>
+          <w:t xml:space="preserve">Toward Discovery of the Artist's Style</w:t>
+        </w:r>
+      </w:hyperlink>
+      <w:r>
+        <w:rPr>
+          <w:rtl w:val="0"/>
+        </w:rPr>
+      </w:r>
+    </w:p>
+    <w:p>
+      <w:pPr>
+        <w:ind w:firstLine="720"/>
+        <w:contextualSpacing w:val="0"/>
+        <w:jc w:val="both"/>
+      </w:pPr>
+      <w:r>
+        <w:rPr>
+          <w:rtl w:val="0"/>
+        </w:rPr>
+        <w:t xml:space="preserve">IEEE: </w:t>
+      </w:r>
+      <w:hyperlink r:id="rId20">
         <w:r>
           <w:rPr>
             <w:color w:val="1155cc"/>
             <w:u w:val="single"/>
             <w:rtl w:val="0"/>
           </w:rPr>
-          <w:t xml:space="preserve">evolvingstuff.blogspot.hu/2012/12/generating-mona-lisa-pixel-by-pixel</w:t>
-        </w:r>
-      </w:hyperlink>
-      <w:r>
-        <w:rPr>
-          <w:rtl w:val="0"/>
-        </w:rPr>
-      </w:r>
-    </w:p>
-    <w:p>
-      <w:pPr>
-        <w:spacing w:after="0" w:before="0" w:line="276" w:lineRule="auto"/>
-        <w:ind w:left="720" w:firstLine="720"/>
-        <w:contextualSpacing w:val="0"/>
-        <w:jc w:val="both"/>
-      </w:pPr>
-      <w:hyperlink r:id="rId11">
+          <w:t xml:space="preserve">http://ieeexplore.ieee.org/document/7123719/</w:t>
+        </w:r>
+      </w:hyperlink>
+    </w:p>
+    <w:p>
+      <w:pPr>
+        <w:ind w:left="720" w:firstLine="0"/>
+        <w:contextualSpacing w:val="0"/>
+        <w:jc w:val="both"/>
+      </w:pPr>
+      <w:r>
+        <w:rPr>
+          <w:sz w:val="20"/>
+          <w:szCs w:val="20"/>
+          <w:rtl w:val="0"/>
+        </w:rPr>
+        <w:t xml:space="preserve">Nanne van Noord; Ella Hendriks; Eric Postma</w:t>
+        <w:br w:type="textWrapping"/>
+        <w:t xml:space="preserve">“Toward Discovery of the Artist's Style: Learning to recognize artists by their artworks”</w:t>
+        <w:br w:type="textWrapping"/>
+        <w:t xml:space="preserve">IEEE Signal Processing Magazine DOI: 10.1109/MSP.2015.2406955</w:t>
+      </w:r>
+      <w:r>
+        <w:rPr>
+          <w:rtl w:val="0"/>
+        </w:rPr>
+      </w:r>
+    </w:p>
+    <w:p>
+      <w:pPr>
+        <w:pStyle w:val="Heading3"/>
+        <w:numPr>
+          <w:ilvl w:val="0"/>
+          <w:numId w:val="1"/>
+        </w:numPr>
+        <w:spacing w:before="240" w:lineRule="auto"/>
+        <w:ind w:left="720" w:hanging="360"/>
+        <w:jc w:val="both"/>
+        <w:rPr>
+          <w:color w:val="434343"/>
+          <w:sz w:val="28"/>
+          <w:szCs w:val="28"/>
+        </w:rPr>
+      </w:pPr>
+      <w:bookmarkStart w:colFirst="0" w:colLast="0" w:name="_4f0d5jt4lsxs" w:id="35"/>
+      <w:bookmarkEnd w:id="35"/>
+      <w:r>
+        <w:rPr>
+          <w:rtl w:val="0"/>
+        </w:rPr>
+        <w:t xml:space="preserve">Image Style Transfer Using Convolutional Neural Networks</w:t>
+      </w:r>
+    </w:p>
+    <w:p>
+      <w:pPr>
+        <w:ind w:left="720" w:firstLine="0"/>
+        <w:contextualSpacing w:val="0"/>
+        <w:jc w:val="both"/>
+      </w:pPr>
+      <w:r>
+        <w:rPr>
+          <w:rtl w:val="0"/>
+        </w:rPr>
+        <w:t xml:space="preserve">CVPR: </w:t>
+      </w:r>
+      <w:hyperlink r:id="rId21">
         <w:r>
           <w:rPr>
             <w:color w:val="1155cc"/>
             <w:u w:val="single"/>
             <w:rtl w:val="0"/>
           </w:rPr>
-          <w:t xml:space="preserve">evolvingstuff.blogspot.hu/2012/12/learning-to-generate-mona-lisa-animated</w:t>
-        </w:r>
-      </w:hyperlink>
-      <w:r>
-        <w:rPr>
-          <w:rtl w:val="0"/>
-        </w:rPr>
-      </w:r>
-    </w:p>
-    <w:p>
-      <w:pPr>
-        <w:spacing w:after="0" w:before="0" w:line="276" w:lineRule="auto"/>
-        <w:ind w:firstLine="720"/>
-        <w:contextualSpacing w:val="0"/>
-        <w:jc w:val="both"/>
-      </w:pPr>
-      <w:r>
-        <w:rPr>
-          <w:sz w:val="26"/>
-          <w:szCs w:val="26"/>
-          <w:rtl w:val="0"/>
-        </w:rPr>
-        <w:t xml:space="preserve">Reddit: </w:t>
-      </w:r>
-      <w:hyperlink r:id="rId12">
+          <w:t xml:space="preserve">www.cv-foundation.org/Gatys_Image_Style_Transfer_CVPR_2016_paper</w:t>
+        </w:r>
+      </w:hyperlink>
+      <w:r>
+        <w:rPr>
+          <w:rtl w:val="0"/>
+        </w:rPr>
+      </w:r>
+    </w:p>
+    <w:p>
+      <w:pPr>
+        <w:ind w:left="720" w:firstLine="0"/>
+        <w:contextualSpacing w:val="0"/>
+        <w:jc w:val="both"/>
+      </w:pPr>
+      <w:r>
+        <w:rPr>
+          <w:sz w:val="20"/>
+          <w:szCs w:val="20"/>
+          <w:rtl w:val="0"/>
+        </w:rPr>
+        <w:t xml:space="preserve">Gatys, Leon A., Alexander S. Ecker, and Matthias Bethge.</w:t>
+        <w:br w:type="textWrapping"/>
+        <w:t xml:space="preserve">“Image style transfer using convolutional neural networks.”</w:t>
+        <w:br w:type="textWrapping"/>
+        <w:t xml:space="preserve">Proceedings of the IEEE Conference on Computer Vision and Pattern Recognition. 2016. APA</w:t>
+      </w:r>
+    </w:p>
+    <w:p>
+      <w:pPr>
+        <w:pStyle w:val="Heading3"/>
+        <w:numPr>
+          <w:ilvl w:val="0"/>
+          <w:numId w:val="1"/>
+        </w:numPr>
+        <w:spacing w:before="240" w:lineRule="auto"/>
+        <w:ind w:left="720" w:hanging="360"/>
+        <w:jc w:val="both"/>
+        <w:rPr>
+          <w:color w:val="434343"/>
+          <w:sz w:val="28"/>
+          <w:szCs w:val="28"/>
+        </w:rPr>
+      </w:pPr>
+      <w:bookmarkStart w:colFirst="0" w:colLast="0" w:name="_msj2l7gc9gc2" w:id="36"/>
+      <w:bookmarkEnd w:id="36"/>
+      <w:r>
+        <w:rPr>
+          <w:rtl w:val="0"/>
+        </w:rPr>
+        <w:t xml:space="preserve">Rethinking the Inception Architecture for Computer Vision</w:t>
+      </w:r>
+    </w:p>
+    <w:p>
+      <w:pPr>
+        <w:ind w:left="720" w:firstLine="0"/>
+        <w:contextualSpacing w:val="0"/>
+        <w:jc w:val="both"/>
+      </w:pPr>
+      <w:r>
+        <w:rPr>
+          <w:rtl w:val="0"/>
+        </w:rPr>
+        <w:t xml:space="preserve">ARXIV: </w:t>
+      </w:r>
+      <w:hyperlink r:id="rId22">
         <w:r>
           <w:rPr>
             <w:color w:val="1155cc"/>
             <w:u w:val="single"/>
             <w:rtl w:val="0"/>
           </w:rPr>
-          <w:t xml:space="preserve">www.reddit.com/r/programming/comments/15qj3p/</w:t>
-        </w:r>
-      </w:hyperlink>
-      <w:r>
-        <w:rPr>
-          <w:rtl w:val="0"/>
-        </w:rPr>
-      </w:r>
-    </w:p>
-    <w:p>
-      <w:pPr>
-        <w:pStyle w:val="Heading2"/>
+          <w:t xml:space="preserve">https://arxiv.org/abs/1512.00567</w:t>
+        </w:r>
+      </w:hyperlink>
+      <w:r>
+        <w:rPr>
+          <w:rtl w:val="0"/>
+        </w:rPr>
+      </w:r>
+    </w:p>
+    <w:p>
+      <w:pPr>
+        <w:ind w:left="720" w:firstLine="0"/>
+        <w:contextualSpacing w:val="0"/>
+        <w:jc w:val="both"/>
+      </w:pPr>
+      <w:r>
+        <w:rPr>
+          <w:sz w:val="20"/>
+          <w:szCs w:val="20"/>
+          <w:rtl w:val="0"/>
+        </w:rPr>
+        <w:t xml:space="preserve">Christian Szegedy, Vincent Vanhoucke, Sergey Ioffe, Jonathon Shlens, Zbigniew Wojna</w:t>
+        <w:br w:type="textWrapping"/>
+        <w:t xml:space="preserve">“Rethinking the Inception Architecture for Computer Vision”</w:t>
+        <w:br w:type="textWrapping"/>
+        <w:t xml:space="preserve">arXiv preprint arXiv:1512.00567 (2015).</w:t>
+      </w:r>
+    </w:p>
+    <w:p>
+      <w:pPr>
+        <w:pStyle w:val="Heading3"/>
         <w:numPr>
           <w:ilvl w:val="0"/>
-          <w:numId w:val="2"/>
+          <w:numId w:val="1"/>
         </w:numPr>
-        <w:spacing w:after="160" w:line="360" w:lineRule="auto"/>
+        <w:spacing w:before="240" w:lineRule="auto"/>
         <w:ind w:left="720" w:hanging="360"/>
-        <w:contextualSpacing w:val="1"/>
-        <w:rPr/>
-      </w:pPr>
-      <w:bookmarkStart w:colFirst="0" w:colLast="0" w:name="_h000zss8k6qx" w:id="31"/>
-      <w:bookmarkEnd w:id="31"/>
-      <w:hyperlink w:anchor="_ux60aycclthe">
-        <w:r>
-          <w:rPr>
-            <w:rtl w:val="0"/>
-          </w:rPr>
-          <w:t xml:space="preserve">Style Transfer</w:t>
-        </w:r>
-      </w:hyperlink>
-      <w:r>
-        <w:rPr>
-          <w:rtl w:val="0"/>
-        </w:rPr>
-      </w:r>
-    </w:p>
-    <w:p>
-      <w:pPr>
-        <w:spacing w:after="0" w:before="0" w:line="276" w:lineRule="auto"/>
-        <w:ind w:firstLine="720"/>
-        <w:contextualSpacing w:val="0"/>
-      </w:pPr>
-      <w:r>
-        <w:rPr>
-          <w:sz w:val="26"/>
-          <w:szCs w:val="26"/>
-          <w:rtl w:val="0"/>
-        </w:rPr>
-        <w:t xml:space="preserve">Paper: </w:t>
-      </w:r>
-      <w:hyperlink r:id="rId13">
+        <w:jc w:val="both"/>
+        <w:rPr>
+          <w:color w:val="434343"/>
+          <w:sz w:val="28"/>
+          <w:szCs w:val="28"/>
+        </w:rPr>
+      </w:pPr>
+      <w:bookmarkStart w:colFirst="0" w:colLast="0" w:name="_tjshx0xbbu0" w:id="37"/>
+      <w:bookmarkEnd w:id="37"/>
+      <w:r>
+        <w:rPr>
+          <w:rtl w:val="0"/>
+        </w:rPr>
+        <w:t xml:space="preserve">Very Deep Convolutional Networks for Large-Scale Image Recognition</w:t>
+      </w:r>
+    </w:p>
+    <w:p>
+      <w:pPr>
+        <w:ind w:left="720" w:firstLine="0"/>
+        <w:contextualSpacing w:val="0"/>
+        <w:jc w:val="both"/>
+      </w:pPr>
+      <w:r>
+        <w:rPr>
+          <w:rtl w:val="0"/>
+        </w:rPr>
+        <w:t xml:space="preserve">ARXIV: </w:t>
+      </w:r>
+      <w:hyperlink r:id="rId23">
         <w:r>
           <w:rPr>
             <w:color w:val="1155cc"/>
             <w:u w:val="single"/>
             <w:rtl w:val="0"/>
           </w:rPr>
-          <w:t xml:space="preserve">https://arxiv.org/pdf/1508.06576v2.pdf</w:t>
-        </w:r>
-      </w:hyperlink>
-      <w:r>
-        <w:rPr>
-          <w:rtl w:val="0"/>
-        </w:rPr>
-      </w:r>
-    </w:p>
-    <w:p>
-      <w:pPr>
-        <w:spacing w:before="0" w:line="276" w:lineRule="auto"/>
-        <w:ind w:firstLine="720"/>
-        <w:contextualSpacing w:val="0"/>
-        <w:jc w:val="both"/>
-      </w:pPr>
-      <w:r>
-        <w:rPr>
-          <w:sz w:val="26"/>
-          <w:szCs w:val="26"/>
-          <w:rtl w:val="0"/>
-        </w:rPr>
-        <w:t xml:space="preserve">GitHub: </w:t>
-      </w:r>
-      <w:hyperlink r:id="rId14">
+          <w:t xml:space="preserve">https://arxiv.org/abs/1409.1556</w:t>
+        </w:r>
+      </w:hyperlink>
+      <w:r>
+        <w:rPr>
+          <w:rtl w:val="0"/>
+        </w:rPr>
+      </w:r>
+    </w:p>
+    <w:p>
+      <w:pPr>
+        <w:ind w:left="720" w:firstLine="0"/>
+        <w:contextualSpacing w:val="0"/>
+        <w:jc w:val="both"/>
+      </w:pPr>
+      <w:r>
+        <w:rPr>
+          <w:sz w:val="20"/>
+          <w:szCs w:val="20"/>
+          <w:rtl w:val="0"/>
+        </w:rPr>
+        <w:t xml:space="preserve">Karen Simonyan, Andrew Zisserman</w:t>
+      </w:r>
+    </w:p>
+    <w:p>
+      <w:pPr>
+        <w:ind w:left="720" w:firstLine="0"/>
+        <w:contextualSpacing w:val="0"/>
+        <w:jc w:val="both"/>
+      </w:pPr>
+      <w:r>
+        <w:rPr>
+          <w:sz w:val="20"/>
+          <w:szCs w:val="20"/>
+          <w:rtl w:val="0"/>
+        </w:rPr>
+        <w:t xml:space="preserve">“Very Deep Convolutional Networks for Large-Scale Image Recognition”</w:t>
+        <w:br w:type="textWrapping"/>
+        <w:t xml:space="preserve">arXiv preprint arXiv:1409.1556 (2015).</w:t>
+      </w:r>
+    </w:p>
+    <w:p>
+      <w:pPr>
+        <w:pStyle w:val="Heading3"/>
+        <w:numPr>
+          <w:ilvl w:val="0"/>
+          <w:numId w:val="1"/>
+        </w:numPr>
+        <w:spacing w:before="240" w:lineRule="auto"/>
+        <w:ind w:left="720" w:hanging="360"/>
+        <w:jc w:val="both"/>
+        <w:rPr>
+          <w:color w:val="434343"/>
+          <w:sz w:val="28"/>
+          <w:szCs w:val="28"/>
+        </w:rPr>
+      </w:pPr>
+      <w:bookmarkStart w:colFirst="0" w:colLast="0" w:name="_b7ko1l9yl7ii" w:id="38"/>
+      <w:bookmarkEnd w:id="38"/>
+      <w:r>
+        <w:rPr>
+          <w:rtl w:val="0"/>
+        </w:rPr>
+        <w:t xml:space="preserve">Visualizing and Understanding Convolutional Networks</w:t>
+      </w:r>
+      <w:r>
+        <w:rPr>
+          <w:rtl w:val="0"/>
+        </w:rPr>
+      </w:r>
+    </w:p>
+    <w:p>
+      <w:pPr>
+        <w:ind w:left="720" w:firstLine="0"/>
+        <w:contextualSpacing w:val="0"/>
+        <w:jc w:val="both"/>
+      </w:pPr>
+      <w:r>
+        <w:rPr>
+          <w:rtl w:val="0"/>
+        </w:rPr>
+        <w:t xml:space="preserve">ARXIV: </w:t>
+      </w:r>
+      <w:hyperlink r:id="rId24">
         <w:r>
           <w:rPr>
             <w:color w:val="1155cc"/>
             <w:u w:val="single"/>
             <w:rtl w:val="0"/>
           </w:rPr>
-          <w:t xml:space="preserve">https://github.com/jcjohnson/neural-style</w:t>
-        </w:r>
-      </w:hyperlink>
-      <w:r>
-        <w:rPr>
-          <w:rtl w:val="0"/>
-        </w:rPr>
-      </w:r>
-    </w:p>
-    <w:p>
-      <w:pPr>
-        <w:pStyle w:val="Heading2"/>
+          <w:t xml:space="preserve">https://arxiv.org/abs/1311.2901</w:t>
+        </w:r>
+      </w:hyperlink>
+      <w:r>
+        <w:rPr>
+          <w:rtl w:val="0"/>
+        </w:rPr>
+      </w:r>
+    </w:p>
+    <w:p>
+      <w:pPr>
+        <w:ind w:left="720" w:firstLine="0"/>
+        <w:contextualSpacing w:val="0"/>
+        <w:jc w:val="both"/>
+      </w:pPr>
+      <w:r>
+        <w:rPr>
+          <w:sz w:val="20"/>
+          <w:szCs w:val="20"/>
+          <w:rtl w:val="0"/>
+        </w:rPr>
+        <w:t xml:space="preserve">Matthew D Zeiler, Rob Fergus</w:t>
+      </w:r>
+    </w:p>
+    <w:p>
+      <w:pPr>
+        <w:ind w:left="720" w:firstLine="0"/>
+        <w:contextualSpacing w:val="0"/>
+        <w:jc w:val="both"/>
+      </w:pPr>
+      <w:r>
+        <w:rPr>
+          <w:sz w:val="20"/>
+          <w:szCs w:val="20"/>
+          <w:rtl w:val="0"/>
+        </w:rPr>
+        <w:t xml:space="preserve">“Visualizing and Understanding Convolutional Networks”</w:t>
+        <w:br w:type="textWrapping"/>
+        <w:t xml:space="preserve">arXiv preprint arXiv:1311.2901 (2013).</w:t>
+      </w:r>
+      <w:r>
+        <w:rPr>
+          <w:rtl w:val="0"/>
+        </w:rPr>
+      </w:r>
+    </w:p>
+    <w:p>
+      <w:pPr>
+        <w:pStyle w:val="Heading3"/>
         <w:numPr>
           <w:ilvl w:val="0"/>
-          <w:numId w:val="2"/>
+          <w:numId w:val="1"/>
         </w:numPr>
+        <w:spacing w:before="240" w:lineRule="auto"/>
         <w:ind w:left="720" w:hanging="360"/>
-        <w:contextualSpacing w:val="1"/>
-        <w:rPr/>
-      </w:pPr>
-      <w:bookmarkStart w:colFirst="0" w:colLast="0" w:name="_533uu7ga1chr" w:id="32"/>
-      <w:bookmarkEnd w:id="32"/>
-      <w:hyperlink w:anchor="_z1h879v1bhhq">
-        <w:r>
-          <w:rPr>
-            <w:rtl w:val="0"/>
-          </w:rPr>
-          <w:t xml:space="preserve">Toward Discovery of the Artist's Style</w:t>
-        </w:r>
-      </w:hyperlink>
-      <w:r>
-        <w:rPr>
-          <w:rtl w:val="0"/>
-        </w:rPr>
-      </w:r>
-    </w:p>
-    <w:p>
-      <w:pPr>
-        <w:spacing w:after="200" w:line="276" w:lineRule="auto"/>
-        <w:ind w:firstLine="720"/>
-        <w:contextualSpacing w:val="0"/>
-      </w:pPr>
-      <w:r>
-        <w:rPr>
-          <w:sz w:val="26"/>
-          <w:szCs w:val="26"/>
-          <w:rtl w:val="0"/>
-        </w:rPr>
-        <w:t xml:space="preserve">IEEE: </w:t>
-      </w:r>
-      <w:hyperlink r:id="rId15">
+        <w:jc w:val="both"/>
+        <w:rPr>
+          <w:color w:val="434343"/>
+          <w:sz w:val="28"/>
+          <w:szCs w:val="28"/>
+        </w:rPr>
+      </w:pPr>
+      <w:bookmarkStart w:colFirst="0" w:colLast="0" w:name="_hpunccnegz34" w:id="39"/>
+      <w:bookmarkEnd w:id="39"/>
+      <w:r>
+        <w:rPr>
+          <w:rtl w:val="0"/>
+        </w:rPr>
+        <w:t xml:space="preserve">Inceptionism: Going Deeper into Neural Networks</w:t>
+      </w:r>
+    </w:p>
+    <w:p>
+      <w:pPr>
+        <w:ind w:left="720" w:firstLine="0"/>
+        <w:contextualSpacing w:val="0"/>
+        <w:jc w:val="both"/>
+      </w:pPr>
+      <w:r>
+        <w:rPr>
+          <w:rtl w:val="0"/>
+        </w:rPr>
+        <w:t xml:space="preserve">Blog: </w:t>
+      </w:r>
+      <w:hyperlink r:id="rId25">
         <w:r>
           <w:rPr>
             <w:color w:val="1155cc"/>
             <w:u w:val="single"/>
             <w:rtl w:val="0"/>
           </w:rPr>
-          <w:t xml:space="preserve">http://ieeexplore.ieee.org/document/7123719/</w:t>
-        </w:r>
-      </w:hyperlink>
-    </w:p>
-    <w:p>
-      <w:pPr>
-        <w:spacing w:line="276" w:lineRule="auto"/>
-        <w:ind w:firstLine="720"/>
-        <w:contextualSpacing w:val="0"/>
-        <w:jc w:val="both"/>
-      </w:pPr>
-      <w:r>
-        <w:rPr>
-          <w:sz w:val="26"/>
-          <w:szCs w:val="26"/>
-          <w:rtl w:val="0"/>
-        </w:rPr>
-        <w:t xml:space="preserve">Paper:</w:t>
-      </w:r>
-      <w:hyperlink r:id="rId16">
-        <w:r>
-          <w:rPr>
-            <w:sz w:val="26"/>
-            <w:szCs w:val="26"/>
-            <w:rtl w:val="0"/>
-          </w:rPr>
-          <w:t xml:space="preserve"> </w:t>
-        </w:r>
-      </w:hyperlink>
-      <w:hyperlink r:id="rId17">
+          <w:t xml:space="preserve">https://research.googleblog.com/2015/06/inceptionism-going-deeper-into-neural</w:t>
+        </w:r>
+      </w:hyperlink>
+      <w:r>
+        <w:rPr>
+          <w:rtl w:val="0"/>
+        </w:rPr>
+      </w:r>
+    </w:p>
+    <w:p>
+      <w:pPr>
+        <w:ind w:left="720" w:firstLine="0"/>
+        <w:contextualSpacing w:val="0"/>
+        <w:jc w:val="both"/>
+      </w:pPr>
+      <w:r>
+        <w:rPr>
+          <w:sz w:val="20"/>
+          <w:szCs w:val="20"/>
+          <w:rtl w:val="0"/>
+        </w:rPr>
+        <w:t xml:space="preserve">Alexander Mordvintsev, Christopher Olah, Mike Tyka</w:t>
+      </w:r>
+    </w:p>
+    <w:p>
+      <w:pPr>
+        <w:ind w:left="720" w:firstLine="0"/>
+        <w:contextualSpacing w:val="0"/>
+        <w:jc w:val="both"/>
+      </w:pPr>
+      <w:r>
+        <w:rPr>
+          <w:sz w:val="20"/>
+          <w:szCs w:val="20"/>
+          <w:rtl w:val="0"/>
+        </w:rPr>
+        <w:t xml:space="preserve">“Inceptionism: Going Deeper into Neural Networks”</w:t>
+        <w:br w:type="textWrapping"/>
+        <w:t xml:space="preserve">Google Reshearch Blog. 2015.</w:t>
+      </w:r>
+    </w:p>
+    <w:p>
+      <w:pPr>
+        <w:pStyle w:val="Heading3"/>
+        <w:numPr>
+          <w:ilvl w:val="0"/>
+          <w:numId w:val="1"/>
+        </w:numPr>
+        <w:spacing w:before="240" w:lineRule="auto"/>
+        <w:ind w:left="720" w:hanging="360"/>
+        <w:jc w:val="both"/>
+        <w:rPr/>
+      </w:pPr>
+      <w:bookmarkStart w:colFirst="0" w:colLast="0" w:name="_nmemw52zc87c" w:id="40"/>
+      <w:bookmarkEnd w:id="40"/>
+      <w:hyperlink w:anchor="_qnqqd185nmb8">
+        <w:r>
+          <w:rPr>
+            <w:rtl w:val="0"/>
+          </w:rPr>
+          <w:t xml:space="preserve">Train/test data</w:t>
+        </w:r>
+      </w:hyperlink>
+      <w:r>
+        <w:rPr>
+          <w:rtl w:val="0"/>
+        </w:rPr>
+      </w:r>
+    </w:p>
+    <w:p>
+      <w:pPr>
+        <w:contextualSpacing w:val="0"/>
+        <w:jc w:val="both"/>
+      </w:pPr>
+      <w:r>
+        <w:rPr>
+          <w:rtl w:val="0"/>
+        </w:rPr>
+        <w:tab/>
+        <w:t xml:space="preserve">GitHub: </w:t>
+      </w:r>
+      <w:hyperlink r:id="rId26">
         <w:r>
           <w:rPr>
             <w:color w:val="1155cc"/>
             <w:u w:val="single"/>
             <w:rtl w:val="0"/>
           </w:rPr>
-          <w:t xml:space="preserve">http://nanne.github.io/papers/Noord2015.pdf</w:t>
-        </w:r>
-      </w:hyperlink>
-      <w:r>
-        <w:rPr>
-          <w:rtl w:val="0"/>
-        </w:rPr>
-      </w:r>
-    </w:p>
-    <w:p>
-      <w:pPr>
-        <w:pStyle w:val="Heading2"/>
+          <w:t xml:space="preserve">https://github.com/zo7/painter-by-numbers/releases/tag/data-v1.0</w:t>
+        </w:r>
+      </w:hyperlink>
+      <w:r>
+        <w:rPr>
+          <w:rtl w:val="0"/>
+        </w:rPr>
+      </w:r>
+    </w:p>
+    <w:p>
+      <w:pPr>
+        <w:pStyle w:val="Heading3"/>
         <w:numPr>
           <w:ilvl w:val="0"/>
-          <w:numId w:val="2"/>
+          <w:numId w:val="1"/>
         </w:numPr>
+        <w:spacing w:before="240" w:lineRule="auto"/>
         <w:ind w:left="720" w:hanging="360"/>
-        <w:contextualSpacing w:val="1"/>
+        <w:jc w:val="both"/>
         <w:rPr/>
       </w:pPr>
-      <w:bookmarkStart w:colFirst="0" w:colLast="0" w:name="_nmemw52zc87c" w:id="33"/>
-      <w:bookmarkEnd w:id="33"/>
-      <w:hyperlink w:anchor="_qnqqd185nmb8">
-        <w:r>
-          <w:rPr>
-            <w:rtl w:val="0"/>
-          </w:rPr>
-          <w:t xml:space="preserve">Train/test data</w:t>
-        </w:r>
-      </w:hyperlink>
-      <w:r>
-        <w:rPr>
-          <w:rtl w:val="0"/>
-        </w:rPr>
-      </w:r>
-    </w:p>
-    <w:p>
-      <w:pPr>
-        <w:contextualSpacing w:val="0"/>
-      </w:pPr>
-      <w:r>
-        <w:rPr>
-          <w:rtl w:val="0"/>
-        </w:rPr>
-        <w:tab/>
+      <w:bookmarkStart w:colFirst="0" w:colLast="0" w:name="_598bhn8u5c5s" w:id="41"/>
+      <w:bookmarkEnd w:id="41"/>
+      <w:hyperlink w:anchor="_ptw8nvogezb2">
+        <w:r>
+          <w:rPr>
+            <w:rtl w:val="0"/>
+          </w:rPr>
+          <w:t xml:space="preserve">Web Service</w:t>
+        </w:r>
+      </w:hyperlink>
+      <w:r>
+        <w:rPr>
+          <w:rtl w:val="0"/>
+        </w:rPr>
+      </w:r>
+    </w:p>
+    <w:p>
+      <w:pPr>
+        <w:ind w:left="720" w:firstLine="0"/>
+        <w:contextualSpacing w:val="0"/>
+        <w:jc w:val="both"/>
+      </w:pPr>
+      <w:r>
+        <w:rPr>
+          <w:rtl w:val="0"/>
+        </w:rPr>
         <w:t xml:space="preserve">GitHub: </w:t>
       </w:r>
-      <w:hyperlink r:id="rId18">
+      <w:hyperlink r:id="rId27">
         <w:r>
           <w:rPr>
             <w:color w:val="1155cc"/>
             <w:u w:val="single"/>
             <w:rtl w:val="0"/>
           </w:rPr>
-          <w:t xml:space="preserve">https://github.com/zo7/painter-by-numbers/releases/tag/data-v1.0</w:t>
-        </w:r>
-      </w:hyperlink>
-      <w:r>
-        <w:rPr>
-          <w:rtl w:val="0"/>
-        </w:rPr>
-      </w:r>
-    </w:p>
-    <w:p>
-      <w:pPr>
-        <w:pStyle w:val="Heading2"/>
+          <w:t xml:space="preserve">BME-SmartLab-Education / 2016-train-validate-test-repeat / Web Service</w:t>
+        </w:r>
+      </w:hyperlink>
+      <w:r>
+        <w:rPr>
+          <w:rtl w:val="0"/>
+        </w:rPr>
+      </w:r>
+    </w:p>
+    <w:p>
+      <w:pPr>
+        <w:pStyle w:val="Heading3"/>
         <w:numPr>
           <w:ilvl w:val="0"/>
-          <w:numId w:val="2"/>
+          <w:numId w:val="1"/>
         </w:numPr>
+        <w:spacing w:before="240" w:lineRule="auto"/>
         <w:ind w:left="720" w:hanging="360"/>
-        <w:contextualSpacing w:val="1"/>
+        <w:jc w:val="both"/>
         <w:rPr/>
       </w:pPr>
-      <w:bookmarkStart w:colFirst="0" w:colLast="0" w:name="_598bhn8u5c5s" w:id="34"/>
-      <w:bookmarkEnd w:id="34"/>
-      <w:hyperlink w:anchor="_ptw8nvogezb2">
-        <w:r>
-          <w:rPr>
-            <w:rtl w:val="0"/>
-          </w:rPr>
-          <w:t xml:space="preserve">Web Service</w:t>
-        </w:r>
-      </w:hyperlink>
-      <w:r>
-        <w:rPr>
-          <w:rtl w:val="0"/>
-        </w:rPr>
-      </w:r>
-    </w:p>
-    <w:p>
-      <w:pPr>
-        <w:ind w:left="720" w:firstLine="0"/>
-        <w:contextualSpacing w:val="0"/>
+      <w:bookmarkStart w:colFirst="0" w:colLast="0" w:name="_e8fuxs6e6izs" w:id="42"/>
+      <w:bookmarkEnd w:id="42"/>
+      <w:hyperlink w:anchor="_74qznr4olay2">
+        <w:r>
+          <w:rPr>
+            <w:rtl w:val="0"/>
+          </w:rPr>
+          <w:t xml:space="preserve">Web Client</w:t>
+        </w:r>
+      </w:hyperlink>
+      <w:r>
+        <w:rPr>
+          <w:rtl w:val="0"/>
+        </w:rPr>
+      </w:r>
+    </w:p>
+    <w:p>
+      <w:pPr>
+        <w:ind w:left="720" w:firstLine="0"/>
+        <w:contextualSpacing w:val="0"/>
+        <w:jc w:val="both"/>
       </w:pPr>
       <w:r>
         <w:rPr>
@@ -1989,53 +2776,55 @@
         </w:rPr>
         <w:t xml:space="preserve">GitHub: </w:t>
       </w:r>
-      <w:hyperlink r:id="rId19">
+      <w:hyperlink r:id="rId28">
         <w:r>
           <w:rPr>
             <w:color w:val="1155cc"/>
             <w:u w:val="single"/>
             <w:rtl w:val="0"/>
           </w:rPr>
-          <w:t xml:space="preserve">BME-SmartLab-Education / 2016-train-validate-test-repeat / Web Service</w:t>
-        </w:r>
-      </w:hyperlink>
-      <w:r>
-        <w:rPr>
-          <w:rtl w:val="0"/>
-        </w:rPr>
-      </w:r>
-    </w:p>
-    <w:p>
-      <w:pPr>
-        <w:pStyle w:val="Heading2"/>
+          <w:t xml:space="preserve">BME-SmartLab-Education / 2016-train-validate-test-repeat / Web Client</w:t>
+        </w:r>
+      </w:hyperlink>
+      <w:r>
+        <w:rPr>
+          <w:rtl w:val="0"/>
+        </w:rPr>
+      </w:r>
+    </w:p>
+    <w:p>
+      <w:pPr>
+        <w:pStyle w:val="Heading3"/>
         <w:numPr>
           <w:ilvl w:val="0"/>
-          <w:numId w:val="2"/>
+          <w:numId w:val="1"/>
         </w:numPr>
+        <w:spacing w:before="240" w:lineRule="auto"/>
         <w:ind w:left="720" w:hanging="360"/>
-        <w:contextualSpacing w:val="1"/>
+        <w:jc w:val="both"/>
         <w:rPr/>
       </w:pPr>
-      <w:bookmarkStart w:colFirst="0" w:colLast="0" w:name="_e8fuxs6e6izs" w:id="35"/>
-      <w:bookmarkEnd w:id="35"/>
-      <w:hyperlink w:anchor="_74qznr4olay2">
-        <w:r>
-          <w:rPr>
-            <w:rtl w:val="0"/>
-          </w:rPr>
-          <w:t xml:space="preserve">Web Client</w:t>
-        </w:r>
-      </w:hyperlink>
-      <w:r>
-        <w:rPr>
-          <w:rtl w:val="0"/>
-        </w:rPr>
-      </w:r>
-    </w:p>
-    <w:p>
-      <w:pPr>
-        <w:ind w:left="720" w:firstLine="0"/>
-        <w:contextualSpacing w:val="0"/>
+      <w:bookmarkStart w:colFirst="0" w:colLast="0" w:name="_5j3t25yzl6by" w:id="43"/>
+      <w:bookmarkEnd w:id="43"/>
+      <w:hyperlink w:anchor="_j3t8a6gunhcp">
+        <w:r>
+          <w:rPr>
+            <w:rtl w:val="0"/>
+          </w:rPr>
+          <w:t xml:space="preserve">iOS App</w:t>
+        </w:r>
+      </w:hyperlink>
+      <w:r>
+        <w:rPr>
+          <w:rtl w:val="0"/>
+        </w:rPr>
+      </w:r>
+    </w:p>
+    <w:p>
+      <w:pPr>
+        <w:ind w:left="720" w:firstLine="0"/>
+        <w:contextualSpacing w:val="0"/>
+        <w:jc w:val="both"/>
       </w:pPr>
       <w:r>
         <w:rPr>
@@ -2043,67 +2832,13 @@
         </w:rPr>
         <w:t xml:space="preserve">GitHub: </w:t>
       </w:r>
-      <w:hyperlink r:id="rId20">
+      <w:hyperlink r:id="rId29">
         <w:r>
           <w:rPr>
             <w:color w:val="1155cc"/>
             <w:u w:val="single"/>
             <w:rtl w:val="0"/>
           </w:rPr>
-          <w:t xml:space="preserve">BME-SmartLab-Education / 2016-train-validate-test-repeat / Web Client</w:t>
-        </w:r>
-      </w:hyperlink>
-      <w:r>
-        <w:rPr>
-          <w:rtl w:val="0"/>
-        </w:rPr>
-      </w:r>
-    </w:p>
-    <w:p>
-      <w:pPr>
-        <w:pStyle w:val="Heading2"/>
-        <w:numPr>
-          <w:ilvl w:val="0"/>
-          <w:numId w:val="2"/>
-        </w:numPr>
-        <w:ind w:left="720" w:hanging="360"/>
-        <w:contextualSpacing w:val="1"/>
-        <w:rPr/>
-      </w:pPr>
-      <w:bookmarkStart w:colFirst="0" w:colLast="0" w:name="_5j3t25yzl6by" w:id="36"/>
-      <w:bookmarkEnd w:id="36"/>
-      <w:hyperlink w:anchor="_j3t8a6gunhcp">
-        <w:r>
-          <w:rPr>
-            <w:rtl w:val="0"/>
-          </w:rPr>
-          <w:t xml:space="preserve">iOS App</w:t>
-        </w:r>
-      </w:hyperlink>
-      <w:r>
-        <w:rPr>
-          <w:rtl w:val="0"/>
-        </w:rPr>
-      </w:r>
-    </w:p>
-    <w:p>
-      <w:pPr>
-        <w:ind w:left="720" w:firstLine="0"/>
-        <w:contextualSpacing w:val="0"/>
-      </w:pPr>
-      <w:r>
-        <w:rPr>
-          <w:rtl w:val="0"/>
-        </w:rPr>
-        <w:t xml:space="preserve">GitHub: </w:t>
-      </w:r>
-      <w:hyperlink r:id="rId21">
-        <w:r>
-          <w:rPr>
-            <w:color w:val="1155cc"/>
-            <w:u w:val="single"/>
-            <w:rtl w:val="0"/>
-          </w:rPr>
           <w:t xml:space="preserve">BME-SmartLab-Education / 2016-train-validate-test-repeat / iOS</w:t>
         </w:r>
       </w:hyperlink>
@@ -2114,9 +2849,9 @@
       </w:r>
     </w:p>
     <w:sectPr>
-      <w:headerReference r:id="rId22" w:type="default"/>
-      <w:headerReference r:id="rId23" w:type="first"/>
-      <w:footerReference r:id="rId24" w:type="first"/>
+      <w:headerReference r:id="rId30" w:type="default"/>
+      <w:headerReference r:id="rId31" w:type="first"/>
+      <w:footerReference r:id="rId32" w:type="first"/>
       <w:pgSz w:h="16834" w:w="11909"/>
       <w:pgMar w:bottom="1440" w:top="1440" w:left="1440" w:right="1440"/>
       <w:pgNumType w:start="0"/>
@@ -2314,121 +3049,8 @@
       </w:rPr>
     </w:lvl>
   </w:abstractNum>
-  <w:abstractNum w:abstractNumId="2">
-    <w:lvl w:ilvl="0">
-      <w:start w:val="1"/>
-      <w:numFmt w:val="decimal"/>
-      <w:lvlText w:val="%1."/>
-      <w:lvlJc w:val="left"/>
-      <w:pPr>
-        <w:ind w:left="720" w:firstLine="360"/>
-      </w:pPr>
-      <w:rPr>
-        <w:u w:val="none"/>
-      </w:rPr>
-    </w:lvl>
-    <w:lvl w:ilvl="1">
-      <w:start w:val="1"/>
-      <w:numFmt w:val="lowerLetter"/>
-      <w:lvlText w:val="%2."/>
-      <w:lvlJc w:val="left"/>
-      <w:pPr>
-        <w:ind w:left="1440" w:firstLine="1080"/>
-      </w:pPr>
-      <w:rPr>
-        <w:u w:val="none"/>
-      </w:rPr>
-    </w:lvl>
-    <w:lvl w:ilvl="2">
-      <w:start w:val="1"/>
-      <w:numFmt w:val="lowerRoman"/>
-      <w:lvlText w:val="%3."/>
-      <w:lvlJc w:val="right"/>
-      <w:pPr>
-        <w:ind w:left="2160" w:firstLine="1800"/>
-      </w:pPr>
-      <w:rPr>
-        <w:u w:val="none"/>
-      </w:rPr>
-    </w:lvl>
-    <w:lvl w:ilvl="3">
-      <w:start w:val="1"/>
-      <w:numFmt w:val="decimal"/>
-      <w:lvlText w:val="%4."/>
-      <w:lvlJc w:val="left"/>
-      <w:pPr>
-        <w:ind w:left="2880" w:firstLine="2520"/>
-      </w:pPr>
-      <w:rPr>
-        <w:u w:val="none"/>
-      </w:rPr>
-    </w:lvl>
-    <w:lvl w:ilvl="4">
-      <w:start w:val="1"/>
-      <w:numFmt w:val="lowerLetter"/>
-      <w:lvlText w:val="%5."/>
-      <w:lvlJc w:val="left"/>
-      <w:pPr>
-        <w:ind w:left="3600" w:firstLine="3240"/>
-      </w:pPr>
-      <w:rPr>
-        <w:u w:val="none"/>
-      </w:rPr>
-    </w:lvl>
-    <w:lvl w:ilvl="5">
-      <w:start w:val="1"/>
-      <w:numFmt w:val="lowerRoman"/>
-      <w:lvlText w:val="%6."/>
-      <w:lvlJc w:val="right"/>
-      <w:pPr>
-        <w:ind w:left="4320" w:firstLine="3960"/>
-      </w:pPr>
-      <w:rPr>
-        <w:u w:val="none"/>
-      </w:rPr>
-    </w:lvl>
-    <w:lvl w:ilvl="6">
-      <w:start w:val="1"/>
-      <w:numFmt w:val="decimal"/>
-      <w:lvlText w:val="%7."/>
-      <w:lvlJc w:val="left"/>
-      <w:pPr>
-        <w:ind w:left="5040" w:firstLine="4680"/>
-      </w:pPr>
-      <w:rPr>
-        <w:u w:val="none"/>
-      </w:rPr>
-    </w:lvl>
-    <w:lvl w:ilvl="7">
-      <w:start w:val="1"/>
-      <w:numFmt w:val="lowerLetter"/>
-      <w:lvlText w:val="%8."/>
-      <w:lvlJc w:val="left"/>
-      <w:pPr>
-        <w:ind w:left="5760" w:firstLine="5400"/>
-      </w:pPr>
-      <w:rPr>
-        <w:u w:val="none"/>
-      </w:rPr>
-    </w:lvl>
-    <w:lvl w:ilvl="8">
-      <w:start w:val="1"/>
-      <w:numFmt w:val="lowerRoman"/>
-      <w:lvlText w:val="%9."/>
-      <w:lvlJc w:val="right"/>
-      <w:pPr>
-        <w:ind w:left="6480" w:firstLine="6120"/>
-      </w:pPr>
-      <w:rPr>
-        <w:u w:val="none"/>
-      </w:rPr>
-    </w:lvl>
-  </w:abstractNum>
   <w:num w:numId="1">
     <w:abstractNumId w:val="1"/>
-  </w:num>
-  <w:num w:numId="2">
-    <w:abstractNumId w:val="2"/>
   </w:num>
 </w:numbering>
 </file>

</xml_diff>